<commit_message>
Made hopefully final edits before resubmission. Ready to send to co-authors for approval.
</commit_message>
<xml_diff>
--- a/MAGs_response_to_reviewers/MAG_Response_to_reviewers.docx
+++ b/MAGs_response_to_reviewers/MAG_Response_to_reviewers.docx
@@ -76,8 +76,16 @@
         <w:rPr>
           <w:color w:val="484848"/>
         </w:rPr>
-        <w:t>Dr. Ludmila Chistoserdova</w:t>
-      </w:r>
+        <w:t xml:space="preserve">Dr. Ludmila </w:t>
+      </w:r>
+      <w:proofErr w:type="spellStart"/>
+      <w:r>
+        <w:rPr>
+          <w:color w:val="484848"/>
+        </w:rPr>
+        <w:t>Chistoserdova</w:t>
+      </w:r>
+      <w:proofErr w:type="spellEnd"/>
     </w:p>
     <w:p>
       <w:pPr>
@@ -101,6 +109,7 @@
           <w:color w:val="484848"/>
         </w:rPr>
       </w:pPr>
+      <w:proofErr w:type="spellStart"/>
       <w:r>
         <w:rPr>
           <w:i/>
@@ -108,6 +117,7 @@
         </w:rPr>
         <w:t>PeerJ</w:t>
       </w:r>
+      <w:proofErr w:type="spellEnd"/>
     </w:p>
     <w:p>
       <w:pPr>
@@ -135,7 +145,21 @@
         <w:rPr>
           <w:color w:val="484848"/>
         </w:rPr>
-        <w:t>Dear Dr. Chistoserdova,</w:t>
+        <w:t xml:space="preserve">Dear Dr. </w:t>
+      </w:r>
+      <w:proofErr w:type="spellStart"/>
+      <w:r>
+        <w:rPr>
+          <w:color w:val="484848"/>
+        </w:rPr>
+        <w:t>Chistoserdova</w:t>
+      </w:r>
+      <w:proofErr w:type="spellEnd"/>
+      <w:r>
+        <w:rPr>
+          <w:color w:val="484848"/>
+        </w:rPr>
+        <w:t>,</w:t>
       </w:r>
     </w:p>
     <w:p>
@@ -158,7 +182,33 @@
         <w:rPr>
           <w:color w:val="484848"/>
         </w:rPr>
-        <w:t xml:space="preserve">Thank you for the opportunity to revise our paper “Connections between freshwater carbon and nutrient cycles revealed through reconstructed population genomes” for submission to PeerJ. The reviewer comments were insightful and greatly improved this manuscript. We have included detailed responses to the reviewers’ points below, with our responses marked in red. </w:t>
+        <w:t xml:space="preserve">Thank you for the opportunity to revise our paper “Connections between freshwater carbon and nutrient cycles revealed through reconstructed population genomes” for submission to </w:t>
+      </w:r>
+      <w:proofErr w:type="spellStart"/>
+      <w:r>
+        <w:rPr>
+          <w:color w:val="484848"/>
+        </w:rPr>
+        <w:t>PeerJ</w:t>
+      </w:r>
+      <w:proofErr w:type="spellEnd"/>
+      <w:r>
+        <w:rPr>
+          <w:color w:val="484848"/>
+        </w:rPr>
+        <w:t>. The reviewer comments were insightful</w:t>
+      </w:r>
+      <w:r>
+        <w:rPr>
+          <w:color w:val="484848"/>
+        </w:rPr>
+        <w:t xml:space="preserve">, and we incorporated many in our revisions. </w:t>
+      </w:r>
+      <w:r>
+        <w:rPr>
+          <w:color w:val="484848"/>
+        </w:rPr>
+        <w:t xml:space="preserve">We have included detailed responses to the reviewers’ points below, with our responses marked in red. </w:t>
       </w:r>
     </w:p>
     <w:p>
@@ -206,7 +256,35 @@
         <w:rPr>
           <w:color w:val="484848"/>
         </w:rPr>
-        <w:t>One reviewer expressed the concern that a combined Results/Discussion section does not conform to PeerJ standards. We advocate keeping these sections combined to reduce redundancy and better communicate the relevance of each results, which were also critiques made by both reviewers. We have identified several recent PeerJ articles with combined Results/Discussion sections (detailed in the response to reviewers below). However, we will concede to your judgement in this matter.</w:t>
+        <w:t xml:space="preserve">One reviewer expressed the concern that a combined Results/Discussion section does not conform to </w:t>
+      </w:r>
+      <w:proofErr w:type="spellStart"/>
+      <w:r>
+        <w:rPr>
+          <w:color w:val="484848"/>
+        </w:rPr>
+        <w:t>PeerJ</w:t>
+      </w:r>
+      <w:proofErr w:type="spellEnd"/>
+      <w:r>
+        <w:rPr>
+          <w:color w:val="484848"/>
+        </w:rPr>
+        <w:t xml:space="preserve"> standards. We advocate keeping these sections combined to reduce redundancy and better communicate the relevance of each result, which were also critiques made by both reviewers. We have identified several recent </w:t>
+      </w:r>
+      <w:proofErr w:type="spellStart"/>
+      <w:r>
+        <w:rPr>
+          <w:color w:val="484848"/>
+        </w:rPr>
+        <w:t>PeerJ</w:t>
+      </w:r>
+      <w:proofErr w:type="spellEnd"/>
+      <w:r>
+        <w:rPr>
+          <w:color w:val="484848"/>
+        </w:rPr>
+        <w:t xml:space="preserve"> articles with combined Results/Discussion sections (detailed in the response to reviewers below). However, we will concede to your judgement in this matter.</w:t>
       </w:r>
     </w:p>
     <w:p>
@@ -325,7 +403,25 @@
           <w:szCs w:val="38"/>
         </w:rPr>
         <w:lastRenderedPageBreak/>
-        <w:t>Reviewer 1 (Adrienne Narrowe)</w:t>
+        <w:t xml:space="preserve">Reviewer 1 (Adrienne </w:t>
+      </w:r>
+      <w:proofErr w:type="spellStart"/>
+      <w:r>
+        <w:rPr>
+          <w:color w:val="484848"/>
+          <w:sz w:val="38"/>
+          <w:szCs w:val="38"/>
+        </w:rPr>
+        <w:t>Narrowe</w:t>
+      </w:r>
+      <w:proofErr w:type="spellEnd"/>
+      <w:r>
+        <w:rPr>
+          <w:color w:val="484848"/>
+          <w:sz w:val="38"/>
+          <w:szCs w:val="38"/>
+        </w:rPr>
+        <w:t>)</w:t>
       </w:r>
       <w:r>
         <w:rPr>
@@ -397,7 +493,21 @@
         <w:rPr>
           <w:color w:val="484848"/>
         </w:rPr>
-        <w:t xml:space="preserve"> Linz et al. present additional analyses of 3 time-series metagenomic datasets, which were collected over several years from 2 fractions of a humic lake, Trout Bog (3 years) and 1 fraction of eutrophic Lake Mendota (5 years). They provide 1) gene-centric analyses of the metagenomes (pooled by fraction) examining the differential distribution of a set of functional marker genes, and 2) population-genome-centric analyses of metagenome-assembled-genome bins (MAGs). With the marker-gene analyses they infer differences in multiple metabolic pathways among the lakes and water column fractions. They then use the MAGs to associate the identified processes with specific taxa, finding that certain metabolic processes appear to co-occur within taxa, and that common processes across sites are associated with (and attributed to) differing phylogenetic groups. This manuscript is very well written and organized and materials and scripts have been provided to make it reproducible. The following two main concerns regarding their analyses and interpretations should be addressed:</w:t>
+        <w:t xml:space="preserve"> Linz et al. present additional analyses of 3 time-series metagenomic datasets, which were collected over several years from 2 fractions of a </w:t>
+      </w:r>
+      <w:proofErr w:type="spellStart"/>
+      <w:r>
+        <w:rPr>
+          <w:color w:val="484848"/>
+        </w:rPr>
+        <w:t>humic</w:t>
+      </w:r>
+      <w:proofErr w:type="spellEnd"/>
+      <w:r>
+        <w:rPr>
+          <w:color w:val="484848"/>
+        </w:rPr>
+        <w:t xml:space="preserve"> lake, Trout Bog (3 years) and 1 fraction of eutrophic Lake Mendota (5 years). They provide 1) gene-centric analyses of the metagenomes (pooled by fraction) examining the differential distribution of a set of functional marker genes, and 2) population-genome-centric analyses of metagenome-assembled-genome bins (MAGs). With the marker-gene analyses they infer differences in multiple metabolic pathways among the lakes and water column fractions. They then use the MAGs to associate the identified processes with specific taxa, finding that certain metabolic processes appear to co-occur within taxa, and that common processes across sites are associated with (and attributed to) differing phylogenetic groups. This manuscript is very well written and organized and materials and scripts have been provided to make it reproducible. The following two main concerns regarding their analyses and interpretations should be addressed:</w:t>
       </w:r>
     </w:p>
     <w:p>
@@ -449,11 +559,28 @@
         <w:contextualSpacing w:val="0"/>
       </w:pPr>
       <w:r>
-        <w:t xml:space="preserve">Read lengths in both lakes are 2x150bp - this has been added to the text in Line 108, and we thank the reviewer for noting this omission. We analyzed the distribution of merged read lengths in each site and found that the median length of merged reads in Lake Mendota was 218bp, 214bp in Trout Bog’s epilimnion, and 212bp in Trout Bog’s hypolimnion. While the distributions of read lengths in each site were significantly different using the Wilcoxon signed rank test, skew in the distributions is slight (see figure below). As the site with the shortest read lengths (Trout Bog’s hypolimnion) also </w:t>
+        <w:t>Read lengths in both lakes are 2x150bp - this has been added to the text in Line 108</w:t>
+      </w:r>
+      <w:r>
+        <w:t xml:space="preserve"> and Supplemental Table S2</w:t>
+      </w:r>
+      <w:r>
+        <w:t xml:space="preserve">, and we thank </w:t>
+      </w:r>
+      <w:r>
+        <w:t xml:space="preserve">Dr. </w:t>
+      </w:r>
+      <w:proofErr w:type="spellStart"/>
+      <w:r>
+        <w:t>Narrowe</w:t>
+      </w:r>
+      <w:proofErr w:type="spellEnd"/>
+      <w:r>
+        <w:t xml:space="preserve"> for noting this omission. We analyzed the distribution of merged read lengths in each site and found that the median length of merged reads in Lake Mendota was 218bp, 214bp in Trout Bog’s epilimnion, and 212bp in Trout Bog’s hypolimnion. While the distributions of read lengths in each site were significantly different using the Wilcoxon signed rank test, skew in the distributions is slight (see figure below). As the site with the shortest read lengths (Trout </w:t>
       </w:r>
       <w:r>
         <w:lastRenderedPageBreak/>
-        <w:t>tended to have the most marker gene hits, we do not feel that underprediction due to differences in read lengths is a concern in this case.</w:t>
+        <w:t>Bog’s hypolimnion) also tended to have the most marker gene hits, we do not feel that underprediction due to differences in read lengths is a concern in this case.</w:t>
       </w:r>
     </w:p>
     <w:p>
@@ -512,23 +639,129 @@
         <w:rPr>
           <w:color w:val="484848"/>
         </w:rPr>
-        <w:t>• Even once this is resolved, I am confused by the reporting of the marker gene analysis. It is unclear why the authors used LEfSE to identify significant differences in gene 'abundance' among sites (Line 149), yet Figure 1 employs and presents results from pairwise Wilcoxon rank sum tests. I understand that in the second case the authors are combining multiple genes together to simplify the presentation; however in the case of citrate lyase, Figure 1 indicates that the two comparisons are significant by this combined test, but the LEfSE results for aclA and aclB report "not_significant" for both (TB layers, ML/TB epi) comparisons. Please explain this discrepancy. Do your conclusions vary based on which results you are reporting? Additionally, please add to Supplemental Data S2 a notation so that it is clear which markers are combined to generate the categories on the y-axis in Figure 1. Should you choose to display only the LEfSE results, a form similar to that used in Figure 2 might be better showing the actual genes and their groupings.</w:t>
-      </w:r>
-    </w:p>
-    <w:p>
-      <w:pPr>
-        <w:contextualSpacing w:val="0"/>
-        <w:rPr>
-          <w:color w:val="484848"/>
-        </w:rPr>
-      </w:pPr>
-    </w:p>
-    <w:p>
-      <w:pPr>
-        <w:contextualSpacing w:val="0"/>
-      </w:pPr>
-      <w:r>
-        <w:t>We agree that presenting both methods is confusing and have chosen to present only the Wilcoxon signed-rank test results, as this is the simpler test of the two. LEfSe also employs the Wilcoxon test after an initial screen for genes with potentially significant differences in distributions between sites. However, since our list of genes to test is relatively small, we can run the Wilcoxon test without a preceding screening step.</w:t>
+        <w:t xml:space="preserve">• Even once this is resolved, I am confused by the reporting of the marker gene analysis. It is unclear why the authors used </w:t>
+      </w:r>
+      <w:proofErr w:type="spellStart"/>
+      <w:r>
+        <w:rPr>
+          <w:color w:val="484848"/>
+        </w:rPr>
+        <w:t>LEfSE</w:t>
+      </w:r>
+      <w:proofErr w:type="spellEnd"/>
+      <w:r>
+        <w:rPr>
+          <w:color w:val="484848"/>
+        </w:rPr>
+        <w:t xml:space="preserve"> to identify significant differences in gene 'abundance' among sites (Line 149), yet Figure 1 employs and presents results from pairwise Wilcoxon rank sum tests. I understand that in the second case the authors are combining multiple genes together to simplify the presentation; </w:t>
+      </w:r>
+      <w:proofErr w:type="gramStart"/>
+      <w:r>
+        <w:rPr>
+          <w:color w:val="484848"/>
+        </w:rPr>
+        <w:t>however</w:t>
+      </w:r>
+      <w:proofErr w:type="gramEnd"/>
+      <w:r>
+        <w:rPr>
+          <w:color w:val="484848"/>
+        </w:rPr>
+        <w:t xml:space="preserve"> in the case of citrate lyase, Figure 1 indicates that the two comparisons are significant by this combined test, but the </w:t>
+      </w:r>
+      <w:proofErr w:type="spellStart"/>
+      <w:r>
+        <w:rPr>
+          <w:color w:val="484848"/>
+        </w:rPr>
+        <w:t>LEfSE</w:t>
+      </w:r>
+      <w:proofErr w:type="spellEnd"/>
+      <w:r>
+        <w:rPr>
+          <w:color w:val="484848"/>
+        </w:rPr>
+        <w:t xml:space="preserve"> results for </w:t>
+      </w:r>
+      <w:proofErr w:type="spellStart"/>
+      <w:r>
+        <w:rPr>
+          <w:color w:val="484848"/>
+        </w:rPr>
+        <w:t>aclA</w:t>
+      </w:r>
+      <w:proofErr w:type="spellEnd"/>
+      <w:r>
+        <w:rPr>
+          <w:color w:val="484848"/>
+        </w:rPr>
+        <w:t xml:space="preserve"> and </w:t>
+      </w:r>
+      <w:proofErr w:type="spellStart"/>
+      <w:r>
+        <w:rPr>
+          <w:color w:val="484848"/>
+        </w:rPr>
+        <w:t>aclB</w:t>
+      </w:r>
+      <w:proofErr w:type="spellEnd"/>
+      <w:r>
+        <w:rPr>
+          <w:color w:val="484848"/>
+        </w:rPr>
+        <w:t xml:space="preserve"> report "</w:t>
+      </w:r>
+      <w:proofErr w:type="spellStart"/>
+      <w:r>
+        <w:rPr>
+          <w:color w:val="484848"/>
+        </w:rPr>
+        <w:t>not_significant</w:t>
+      </w:r>
+      <w:proofErr w:type="spellEnd"/>
+      <w:r>
+        <w:rPr>
+          <w:color w:val="484848"/>
+        </w:rPr>
+        <w:t xml:space="preserve">" for both (TB layers, ML/TB epi) comparisons. Please explain this discrepancy. Do your conclusions vary based on which results you are reporting? Additionally, please add to Supplemental Data S2 a notation so that it is clear which markers are combined to generate the categories on the y-axis in Figure 1. Should you choose to display only the </w:t>
+      </w:r>
+      <w:proofErr w:type="spellStart"/>
+      <w:r>
+        <w:rPr>
+          <w:color w:val="484848"/>
+        </w:rPr>
+        <w:t>LEfSE</w:t>
+      </w:r>
+      <w:proofErr w:type="spellEnd"/>
+      <w:r>
+        <w:rPr>
+          <w:color w:val="484848"/>
+        </w:rPr>
+        <w:t xml:space="preserve"> results, a form similar to that used in Figure 2 might be better showing the actual genes and their groupings.</w:t>
+      </w:r>
+    </w:p>
+    <w:p>
+      <w:pPr>
+        <w:contextualSpacing w:val="0"/>
+        <w:rPr>
+          <w:color w:val="484848"/>
+        </w:rPr>
+      </w:pPr>
+    </w:p>
+    <w:p>
+      <w:pPr>
+        <w:contextualSpacing w:val="0"/>
+      </w:pPr>
+      <w:r>
+        <w:t xml:space="preserve">We agree that presenting both methods is confusing and have chosen to present only the Wilcoxon signed-rank test results, as this is the simpler test of the two. </w:t>
+      </w:r>
+      <w:proofErr w:type="spellStart"/>
+      <w:r>
+        <w:t>LEfSe</w:t>
+      </w:r>
+      <w:proofErr w:type="spellEnd"/>
+      <w:r>
+        <w:t xml:space="preserve"> also employs the Wilcoxon test after an initial screen for genes with potentially significant differences in distributions between sites. However, since our list of genes to test is relatively small, we can run the Wilcoxon test without a preceding screening step.</w:t>
       </w:r>
     </w:p>
     <w:p>
@@ -543,27 +776,53 @@
       <w:r>
         <w:t>Regarding the discrepancy in citrate lyase, the abundances of these marker genes are relatively low, and we suspect that combining both marker genes pushed this category over the edge for significance. We have removed this category from Figure 1.</w:t>
       </w:r>
-    </w:p>
-    <w:p>
-      <w:pPr>
-        <w:contextualSpacing w:val="0"/>
-      </w:pPr>
-    </w:p>
-    <w:p>
-      <w:pPr>
-        <w:contextualSpacing w:val="0"/>
-      </w:pPr>
-      <w:r>
-        <w:lastRenderedPageBreak/>
-        <w:t>Specific changes in the text reflecting the removal of LEfSe significance testing:</w:t>
-      </w:r>
-    </w:p>
-    <w:p>
-      <w:pPr>
-        <w:contextualSpacing w:val="0"/>
-      </w:pPr>
-      <w:r>
-        <w:t>L148: removed sentence “ Significant differences in gene frequency between sites were identified using LEfSE (Segata et al., 012).</w:t>
+      <w:r>
+        <w:t xml:space="preserve"> We have also added a category column to Data S2 (renumbered as Data S4).</w:t>
+      </w:r>
+    </w:p>
+    <w:p>
+      <w:pPr>
+        <w:contextualSpacing w:val="0"/>
+      </w:pPr>
+    </w:p>
+    <w:p>
+      <w:pPr>
+        <w:contextualSpacing w:val="0"/>
+      </w:pPr>
+      <w:r>
+        <w:t xml:space="preserve">Specific changes in the text reflecting the removal of </w:t>
+      </w:r>
+      <w:proofErr w:type="spellStart"/>
+      <w:r>
+        <w:t>LEfSe</w:t>
+      </w:r>
+      <w:proofErr w:type="spellEnd"/>
+      <w:r>
+        <w:t xml:space="preserve"> significance testing:</w:t>
+      </w:r>
+    </w:p>
+    <w:p>
+      <w:pPr>
+        <w:contextualSpacing w:val="0"/>
+      </w:pPr>
+      <w:r>
+        <w:t xml:space="preserve">L148: removed sentence “Significant differences in gene frequency between sites were identified using </w:t>
+      </w:r>
+      <w:proofErr w:type="spellStart"/>
+      <w:r>
+        <w:t>LEfSE</w:t>
+      </w:r>
+      <w:proofErr w:type="spellEnd"/>
+      <w:r>
+        <w:t xml:space="preserve"> (</w:t>
+      </w:r>
+      <w:proofErr w:type="spellStart"/>
+      <w:r>
+        <w:t>Segata</w:t>
+      </w:r>
+      <w:proofErr w:type="spellEnd"/>
+      <w:r>
+        <w:t xml:space="preserve"> et al., 012).</w:t>
       </w:r>
     </w:p>
     <w:p>
@@ -587,7 +846,15 @@
         <w:contextualSpacing w:val="0"/>
       </w:pPr>
       <w:r>
-        <w:t>L322-324: removed “As Chlorobium is a strictly anaerobic lineage, the presence of citrate lyase in these populations may explain why this gene was observed more frequently in metagenomes from Trout Bog’s hypolimnion.”</w:t>
+        <w:t xml:space="preserve">L322-324: removed “As </w:t>
+      </w:r>
+      <w:proofErr w:type="spellStart"/>
+      <w:r>
+        <w:t>Chlorobium</w:t>
+      </w:r>
+      <w:proofErr w:type="spellEnd"/>
+      <w:r>
+        <w:t xml:space="preserve"> is a strictly anaerobic lineage, the presence of citrate lyase in these populations may explain why this gene was observed more frequently in metagenomes from Trout Bog’s hypolimnion.”</w:t>
       </w:r>
     </w:p>
     <w:p>
@@ -651,7 +918,15 @@
         <w:contextualSpacing w:val="0"/>
       </w:pPr>
       <w:r>
-        <w:t>L226: added “It [nitrogen availability] is often a determining factor of trophic status in a lake and a risk factor for the development of toxic cyanobacterial blooms (Smith, 2003; Beversdorf, Miller &amp; McMahon, 2013).”</w:t>
+        <w:t xml:space="preserve">L226: added “It [nitrogen availability] is often a determining factor of trophic status in a lake and a risk factor for the development of toxic cyanobacterial blooms (Smith, 2003; </w:t>
+      </w:r>
+      <w:proofErr w:type="spellStart"/>
+      <w:r>
+        <w:t>Beversdorf</w:t>
+      </w:r>
+      <w:proofErr w:type="spellEnd"/>
+      <w:r>
+        <w:t>, Miller &amp; McMahon, 2013).”</w:t>
       </w:r>
     </w:p>
     <w:p>
@@ -700,7 +975,40 @@
         <w:contextualSpacing w:val="0"/>
       </w:pPr>
       <w:r>
-        <w:t>L459: removed “Methylococcales MAGs from Trout Bog also encoded the pathway for nitrogen fixation, consistent with reports of nitrogen fixation in cultured isolates of this taxon (Bowman, Sly &amp; Stackebrandt, 1995). The Methylophilales MAGs also likely degrade methylamines, based on the presence of genes encoding the N-methylglutamate pathway or the tetrahydrofolate pathway (Latypova et al., 2010).</w:t>
+        <w:t>L4</w:t>
+      </w:r>
+      <w:r>
+        <w:t>61</w:t>
+      </w:r>
+      <w:r>
+        <w:t xml:space="preserve">: removed “The </w:t>
+      </w:r>
+      <w:proofErr w:type="spellStart"/>
+      <w:r>
+        <w:t>Methylophilales</w:t>
+      </w:r>
+      <w:proofErr w:type="spellEnd"/>
+      <w:r>
+        <w:t xml:space="preserve"> MAGs also likely degrade methylamines, based on the presence of genes encoding the N-</w:t>
+      </w:r>
+      <w:proofErr w:type="spellStart"/>
+      <w:r>
+        <w:t>methylglutamate</w:t>
+      </w:r>
+      <w:proofErr w:type="spellEnd"/>
+      <w:r>
+        <w:t xml:space="preserve"> pathway or the tetrahydrofolate pathway (</w:t>
+      </w:r>
+      <w:proofErr w:type="spellStart"/>
+      <w:r>
+        <w:t>Latypova</w:t>
+      </w:r>
+      <w:proofErr w:type="spellEnd"/>
+      <w:r>
+        <w:t xml:space="preserve"> et al., 2010).</w:t>
+      </w:r>
+      <w:r>
+        <w:t>”</w:t>
       </w:r>
     </w:p>
     <w:p>
@@ -768,20 +1076,51 @@
         <w:rPr>
           <w:color w:val="484848"/>
         </w:rPr>
-        <w:t>• The authors make a qualitative comparison at the phylum level across the datasets and methods indicating that the assignments "largely" agree. What is the point to this analysis? If anything this analysis underscores the bias associated with all methods of describing microbial community composition and undermines the implicit assumption across the manuscript that the MAGs are representative of the community, and therefore are accountable for the observed differences in marker genes. Please summarize why this comparison matters and how it supports the conclusions reached in this manuscript. Please explain explicitly at the end of this paragraph what the main takeaway from this analysis is and how it is related to the rest of the observations. Or remove.</w:t>
-      </w:r>
-    </w:p>
-    <w:p>
-      <w:pPr>
-        <w:contextualSpacing w:val="0"/>
-      </w:pPr>
-    </w:p>
-    <w:p>
-      <w:pPr>
-        <w:contextualSpacing w:val="0"/>
-      </w:pPr>
-      <w:r>
-        <w:t xml:space="preserve">We agree with the reviewer that the assumption that our MAGs are representative of the larger community is incorrect and misleading, and have worked to remove that assumption throughout the main text. Still, we feel that reporting the results of 16S rRNA gene amplicon sequencing is important to allow comparison of our dataset to previous studies of freshwater communities that used only 16S rRNA gene amplicon sequencing and to confirm that the years included in our dataset are not “abnormal” in terms of microbial community. </w:t>
+        <w:t xml:space="preserve">• The authors make a qualitative comparison at the phylum level across the datasets and methods indicating that the assignments "largely" agree. What is the point to this analysis? If </w:t>
+      </w:r>
+      <w:proofErr w:type="gramStart"/>
+      <w:r>
+        <w:rPr>
+          <w:color w:val="484848"/>
+        </w:rPr>
+        <w:t>anything</w:t>
+      </w:r>
+      <w:proofErr w:type="gramEnd"/>
+      <w:r>
+        <w:rPr>
+          <w:color w:val="484848"/>
+        </w:rPr>
+        <w:t xml:space="preserve"> this analysis underscores the bias associated with all methods of describing microbial community composition and undermines the implicit assumption across the manuscript that the MAGs are representative of the community, and therefore are accountable for the observed differences in marker genes. Please summarize why this comparison matters and how it supports the conclusions reached in this manuscript. Please explain explicitly at the end of this paragraph what the main takeaway from this analysis is and how it is related to the rest of the observations. Or remove.</w:t>
+      </w:r>
+    </w:p>
+    <w:p>
+      <w:pPr>
+        <w:contextualSpacing w:val="0"/>
+      </w:pPr>
+    </w:p>
+    <w:p>
+      <w:pPr>
+        <w:contextualSpacing w:val="0"/>
+      </w:pPr>
+      <w:r>
+        <w:t xml:space="preserve">We agree with </w:t>
+      </w:r>
+      <w:r>
+        <w:t xml:space="preserve">Dr. </w:t>
+      </w:r>
+      <w:proofErr w:type="spellStart"/>
+      <w:r>
+        <w:t>Narrowe</w:t>
+      </w:r>
+      <w:proofErr w:type="spellEnd"/>
+      <w:r>
+        <w:t xml:space="preserve"> that the assumption that our MAGs are representative of the larger community is incorrect and misleading, and have worked to remove that assumption throughout the main text. Still, we feel that reporting the results of 16S rRNA gene amplicon sequencing is important to allow comparison of our dataset to previous studies of freshwater communities that used only 16S rRNA gene amplicon sequencing and to confirm that the years included in our dataset are not “abnormal” in terms of microbial community</w:t>
+      </w:r>
+      <w:r>
+        <w:t xml:space="preserve"> compared to existing longer-term 16S rRNA gene amplicon analyses</w:t>
+      </w:r>
+      <w:r>
+        <w:t xml:space="preserve">. </w:t>
       </w:r>
     </w:p>
     <w:p>
@@ -824,7 +1163,25 @@
         <w:contextualSpacing w:val="0"/>
       </w:pPr>
       <w:r>
-        <w:t>L220: added “We also performed 16S rRNA gene amplicon sequencing on the same DNA samples used for metagenomic sequencing to confirm that the microbial community composition for these lakes and years was not “abnormal” compared to previously published studies.”</w:t>
+        <w:t xml:space="preserve">L220: added “We also </w:t>
+      </w:r>
+      <w:r>
+        <w:t>compared</w:t>
+      </w:r>
+      <w:r>
+        <w:t xml:space="preserve"> 16S rRNA gene amplicon sequencing </w:t>
+      </w:r>
+      <w:r>
+        <w:t>data from the same timeframe as the</w:t>
+      </w:r>
+      <w:r>
+        <w:t xml:space="preserve"> metagenom</w:t>
+      </w:r>
+      <w:r>
+        <w:t>es</w:t>
+      </w:r>
+      <w:r>
+        <w:t xml:space="preserve"> to confirm that the microbial community composition for these lakes and years was not “abnormal” compared to previously published studies.”</w:t>
       </w:r>
     </w:p>
     <w:p>
@@ -840,7 +1197,15 @@
         <w:contextualSpacing w:val="0"/>
       </w:pPr>
       <w:r>
-        <w:t>L222: removed “The detection of similar phyla using both methods suggests that our MAGs are representative of the resident microbial communities.”.</w:t>
+        <w:t xml:space="preserve">L222: removed “The detection of similar phyla using both methods </w:t>
+      </w:r>
+      <w:proofErr w:type="gramStart"/>
+      <w:r>
+        <w:t>suggests</w:t>
+      </w:r>
+      <w:proofErr w:type="gramEnd"/>
+      <w:r>
+        <w:t xml:space="preserve"> that our MAGs are representative of the resident microbial communities.”.</w:t>
       </w:r>
     </w:p>
     <w:p>
@@ -875,24 +1240,77 @@
         <w:contextualSpacing w:val="0"/>
       </w:pPr>
       <w:r>
-        <w:t xml:space="preserve">If we use genes from our MAGs as our query, we would expect to see the same trends over time as in our MAGs because abundance of the genes would be driven by abundance of the populations represented by the MAGs. Using more general marker genes for nitrogen fixation gives us a better chance at capturing greater diversity than just Cyanobacteria. Our main point with this figure is that we found highly correlated trends using two different input sequences, suggesting a relationship that is ecological rather sequenced-based. </w:t>
-      </w:r>
-    </w:p>
-    <w:p>
-      <w:pPr>
-        <w:contextualSpacing w:val="0"/>
-      </w:pPr>
-    </w:p>
-    <w:p>
-      <w:pPr>
-        <w:contextualSpacing w:val="0"/>
-      </w:pPr>
-      <w:r>
-        <w:t xml:space="preserve">We did try using genes encoding nitrogenase subunits from our Cyanobacteria MAGs as the reviewer suggests, and surprisingly found an increase of approximately 2 orders of magnitude in the abundances of these genes compared to the “general” marker </w:t>
+        <w:t>If we use</w:t>
+      </w:r>
+      <w:r>
+        <w:t xml:space="preserve"> nitrogenase</w:t>
+      </w:r>
+      <w:r>
+        <w:t xml:space="preserve"> genes from our MAGs as our </w:t>
+      </w:r>
+      <w:r>
+        <w:t>subject</w:t>
+      </w:r>
+      <w:r>
+        <w:t xml:space="preserve">, we would expect to see the same trends over time as in our MAGs because abundance of the genes would be driven by abundance of the populations represented by the MAGs. Using more general marker genes for nitrogen fixation gives us a better chance at capturing greater diversity than just Cyanobacteria. Our main point with this figure is that we found highly correlated trends using two different </w:t>
+      </w:r>
+      <w:r>
+        <w:t xml:space="preserve">reference </w:t>
+      </w:r>
+      <w:r>
+        <w:t>sequences</w:t>
+      </w:r>
+      <w:r>
+        <w:t>.</w:t>
+      </w:r>
+      <w:r>
+        <w:t xml:space="preserve"> </w:t>
+      </w:r>
+    </w:p>
+    <w:p>
+      <w:pPr>
+        <w:contextualSpacing w:val="0"/>
+      </w:pPr>
+    </w:p>
+    <w:p>
+      <w:pPr>
+        <w:contextualSpacing w:val="0"/>
+      </w:pPr>
+      <w:r>
+        <w:t xml:space="preserve">We did try using genes encoding nitrogenase subunits from our Cyanobacteria MAGs as </w:t>
+      </w:r>
+      <w:r>
+        <w:t xml:space="preserve">Dr. </w:t>
+      </w:r>
+      <w:proofErr w:type="spellStart"/>
+      <w:r>
+        <w:t>Narrowe</w:t>
+      </w:r>
+      <w:proofErr w:type="spellEnd"/>
+      <w:r>
+        <w:t xml:space="preserve"> suggests, and found an increase of approximately 2 orders of magnitude in the abundances of these genes compared to the “general” marker genes. </w:t>
+      </w:r>
+      <w:r>
+        <w:t xml:space="preserve">However, using the MAG nitrogenases in our marker gene reference set and then </w:t>
       </w:r>
       <w:r>
         <w:lastRenderedPageBreak/>
-        <w:t>genes. Still, the observed trend over time was the same for all genes encoding nitrogenase. Because of these similar results and the logic explained above, we prefer to present the genes from the general marker gene BLAST.</w:t>
+        <w:t>correlating the results to the relative number of reads mapped to each MAG is too circular. In any case</w:t>
+      </w:r>
+      <w:r>
+        <w:t xml:space="preserve">, the observed trend over time was the same </w:t>
+      </w:r>
+      <w:r>
+        <w:t>as</w:t>
+      </w:r>
+      <w:r>
+        <w:t xml:space="preserve"> </w:t>
+      </w:r>
+      <w:r>
+        <w:t>the broader nitrogenase marker gene set</w:t>
+      </w:r>
+      <w:r>
+        <w:t>. Because of these similar results and the logic explained above, we prefer to present the genes from the general marker gene BLAST.</w:t>
       </w:r>
     </w:p>
     <w:p>
@@ -935,7 +1353,19 @@
         <w:contextualSpacing w:val="0"/>
       </w:pPr>
       <w:r>
-        <w:t xml:space="preserve">L482-491: deleted and replaced with “We detected significant correlations (p&lt; 0.05) between MAG abundance and nitrogen fixation marker genes in 2008, 2011, and 2012. IN these years, the dominant </w:t>
+        <w:t>L482-491: deleted and replaced with “</w:t>
+      </w:r>
+      <w:r>
+        <w:t>As expected, w</w:t>
+      </w:r>
+      <w:r>
+        <w:t>e detected significant correlations (p&lt; 0.05) between MAG abundance and nitrogen fixation marker genes in 2008, 2011, and 2012. I</w:t>
+      </w:r>
+      <w:r>
+        <w:t>n</w:t>
+      </w:r>
+      <w:r>
+        <w:t xml:space="preserve"> these years, the dominant </w:t>
       </w:r>
       <w:r>
         <w:rPr>
@@ -944,7 +1374,25 @@
         <w:t xml:space="preserve">Cyanobacteria </w:t>
       </w:r>
       <w:r>
-        <w:t xml:space="preserve">MAGs were predicted to fix nitrogen based on gene content, while the dominant MAGs in 200 and 2010 were not predicted to fix nitrogen. The numbers of hits for the nitrogenase marker genes in 2008 and 2010 were an order of magnitude lower than the numbers of hits in 2008 and 2012. While genome incompleteness precludes us from concluding that the potential for nitrogen fixation in Lake Mendota based on metagenomic gene content was lower in 2008 and 2010 because the dominant </w:t>
+        <w:t>MAGs were predicted to fix nitrogen based on gene content, while the dominant MAGs in 200</w:t>
+      </w:r>
+      <w:r>
+        <w:t>9</w:t>
+      </w:r>
+      <w:r>
+        <w:t xml:space="preserve"> and 2010 were not predicted to fix nitrogen. </w:t>
+      </w:r>
+      <w:r>
+        <w:t>In agreement with this, t</w:t>
+      </w:r>
+      <w:r>
+        <w:t>he numbers of hits for the nitrogenase marker genes in 2008 and 2010 were an order of magnitude lower than the numbers of hits in 2008 and 2012. While genome incompleteness precludes us from concluding that the potential for nitrogen fixation in Lake Mendota based on metagenomic gene content was lower in 200</w:t>
+      </w:r>
+      <w:r>
+        <w:t>9</w:t>
+      </w:r>
+      <w:r>
+        <w:t xml:space="preserve"> and 2010 because the dominant </w:t>
       </w:r>
       <w:r>
         <w:rPr>
@@ -953,7 +1401,13 @@
         <w:t>Cyanobacteria</w:t>
       </w:r>
       <w:r>
-        <w:t xml:space="preserve"> populations were not diazotrophic, it does suggest a strong link between </w:t>
+        <w:t xml:space="preserve"> populations were not diazotrophic, it does </w:t>
+      </w:r>
+      <w:r>
+        <w:t>corroborate</w:t>
+      </w:r>
+      <w:r>
+        <w:t xml:space="preserve"> a strong link between </w:t>
       </w:r>
       <w:r>
         <w:rPr>
@@ -962,20 +1416,54 @@
         <w:t>Cyanobacteria</w:t>
       </w:r>
       <w:r>
-        <w:t xml:space="preserve"> population dynamics and nitrogen fixation in this ecosystem.”</w:t>
-      </w:r>
-    </w:p>
-    <w:p>
-      <w:pPr>
-        <w:contextualSpacing w:val="0"/>
-      </w:pPr>
-    </w:p>
-    <w:p>
-      <w:pPr>
-        <w:contextualSpacing w:val="0"/>
-      </w:pPr>
-      <w:r>
-        <w:t xml:space="preserve">L576-589: deleted and now reads “To investigate potential functional changes over time in Lake Mendota, we compared the abundance of </w:t>
+        <w:t xml:space="preserve"> population dynamics and nitrogen fixation in this ecosystem</w:t>
+      </w:r>
+      <w:r>
+        <w:t xml:space="preserve"> (</w:t>
+      </w:r>
+      <w:proofErr w:type="spellStart"/>
+      <w:r>
+        <w:t>Beversdorf</w:t>
+      </w:r>
+      <w:proofErr w:type="spellEnd"/>
+      <w:r>
+        <w:t xml:space="preserve"> et al</w:t>
+      </w:r>
+      <w:r>
+        <w:t>.</w:t>
+      </w:r>
+      <w:r>
+        <w:t>, 2013). This could also have implications for cyanotoxin production, since nitrogen stress has been linked to toxin production (</w:t>
+      </w:r>
+      <w:proofErr w:type="spellStart"/>
+      <w:r>
+        <w:t>Beversdorf</w:t>
+      </w:r>
+      <w:proofErr w:type="spellEnd"/>
+      <w:r>
+        <w:t xml:space="preserve"> et al., 2015).</w:t>
+      </w:r>
+      <w:r>
+        <w:t>”</w:t>
+      </w:r>
+    </w:p>
+    <w:p>
+      <w:pPr>
+        <w:contextualSpacing w:val="0"/>
+      </w:pPr>
+    </w:p>
+    <w:p>
+      <w:pPr>
+        <w:contextualSpacing w:val="0"/>
+      </w:pPr>
+      <w:r>
+        <w:t>L576-589: deleted and now reads “To investigate potential functional changes over time in Lake Mendota, we compared the abundance</w:t>
+      </w:r>
+      <w:r>
+        <w:t>s</w:t>
+      </w:r>
+      <w:r>
+        <w:t xml:space="preserve"> of </w:t>
       </w:r>
       <w:r>
         <w:rPr>
@@ -987,7 +1475,15 @@
         <w:t xml:space="preserve"> MAGs (approximated using read coverage normalized by genome length) to the abundance of nitrogen fixation marker genes (approximated using the number of BLAST hi</w:t>
       </w:r>
       <w:r>
-        <w:t xml:space="preserve">ts in metagenamenes normalized </w:t>
+        <w:t xml:space="preserve">ts in </w:t>
+      </w:r>
+      <w:proofErr w:type="spellStart"/>
+      <w:r>
+        <w:t>metagenamenes</w:t>
+      </w:r>
+      <w:proofErr w:type="spellEnd"/>
+      <w:r>
+        <w:t xml:space="preserve"> normalized </w:t>
       </w:r>
       <w:r>
         <w:t xml:space="preserve">by metagenome size). Only the most abundant </w:t>
@@ -999,183 +1495,270 @@
         <w:t xml:space="preserve">Cyanobacteria </w:t>
       </w:r>
       <w:r>
-        <w:t>MAG is shown for each year (panels A-E); typically a single MAG was more abundant than the rest in each observed year. The marker genes used were TIGR1282, TIGR1286, and TIGR1287, encoding subunits of Mo-Fe nitrogenase; these were the most frequently observed nitrogenase markers in the Lake Mendota metagenomes (panels F-J). Significantly correlated trends over time were observed between the MAGs and the nitrogenase marker genes in 2008, 2011, and 2012. In years where there was no significant correlation, the dominant MAG did not contain genes indicative o</w:t>
+        <w:t>MAG is shown for each year (panels A-E)</w:t>
+      </w:r>
+      <w:r>
+        <w:t xml:space="preserve"> because</w:t>
+      </w:r>
+      <w:r>
+        <w:t xml:space="preserve"> a single MAG was more abundant than the rest in each observed year. The marker genes used were TIGR1282, TIGR1286, and TIGR1287, encoding subunits of Mo-Fe nitrogenase</w:t>
+      </w:r>
+      <w:r>
+        <w:t>, as these</w:t>
+      </w:r>
+      <w:r>
+        <w:t xml:space="preserve"> were the most frequently observed nitrogenase markers in the Lake Mendota metagenomes (panels F-J). Significantly correlated trends over time were observed between the MAGs and the nitrogenase marker genes in 2008, 2011, and 2012. In years where there was no significant correlation, the dominant MAG did not contain genes indicative o</w:t>
       </w:r>
       <w:r>
         <w:t>f the nitrogen fixation pathway</w:t>
       </w:r>
       <w:r>
-        <w:t xml:space="preserve">. This suggests that Cyanobacteria dynamics may be linked to the potential for nitrogen fixation in Lake Mendota.” </w:t>
-      </w:r>
-    </w:p>
-    <w:p>
-      <w:pPr>
-        <w:contextualSpacing w:val="0"/>
-      </w:pPr>
-    </w:p>
-    <w:p>
-      <w:pPr>
-        <w:contextualSpacing w:val="0"/>
-      </w:pPr>
-    </w:p>
-    <w:p>
-      <w:pPr>
-        <w:contextualSpacing w:val="0"/>
-      </w:pPr>
-    </w:p>
-    <w:p>
-      <w:pPr>
-        <w:contextualSpacing w:val="0"/>
-        <w:rPr>
-          <w:color w:val="484848"/>
-        </w:rPr>
-      </w:pPr>
-      <w:r>
-        <w:rPr>
-          <w:color w:val="484848"/>
-        </w:rPr>
+        <w:t xml:space="preserve">. This suggests that </w:t>
+      </w:r>
+      <w:r>
+        <w:rPr>
+          <w:i/>
+        </w:rPr>
+        <w:t>Cyanobacteria</w:t>
+      </w:r>
+      <w:r>
+        <w:t xml:space="preserve"> dynamics may be linked to the potential for nitrogen fixation in Lake Mendota.” </w:t>
+      </w:r>
+    </w:p>
+    <w:p>
+      <w:pPr>
+        <w:contextualSpacing w:val="0"/>
+      </w:pPr>
+    </w:p>
+    <w:p>
+      <w:pPr>
+        <w:contextualSpacing w:val="0"/>
+      </w:pPr>
+    </w:p>
+    <w:p>
+      <w:pPr>
+        <w:contextualSpacing w:val="0"/>
+      </w:pPr>
+    </w:p>
+    <w:p>
+      <w:pPr>
+        <w:contextualSpacing w:val="0"/>
+        <w:rPr>
+          <w:color w:val="484848"/>
+        </w:rPr>
+      </w:pPr>
+      <w:r>
+        <w:rPr>
+          <w:color w:val="484848"/>
+        </w:rPr>
+        <w:t xml:space="preserve">• Line 213 - "...consistent with a higher likelihood of recovering MAGs from the most abundant populations in the community." Please provide either a reference or analysis to support this statement or remove it. It has been demonstrated that high-abundance populations can in fact be underrepresented in assembly (PMID 26033198 and others) due to technical issues with assembling strain variants. Rather, it is often the opposite, where low abundance, low-diversity populations are the most amenable to assembly from metagenomic data. </w:t>
+      </w:r>
+      <w:proofErr w:type="gramStart"/>
+      <w:r>
+        <w:rPr>
+          <w:color w:val="484848"/>
+        </w:rPr>
+        <w:t>Finally</w:t>
+      </w:r>
+      <w:proofErr w:type="gramEnd"/>
+      <w:r>
+        <w:rPr>
+          <w:color w:val="484848"/>
+        </w:rPr>
+        <w:t xml:space="preserve"> as the authors also noticed, some taxa are not identified via 16S rRNA amplicon sequencing despite their representation in the metagenome. (for </w:t>
+      </w:r>
+      <w:proofErr w:type="gramStart"/>
+      <w:r>
+        <w:rPr>
+          <w:color w:val="484848"/>
+        </w:rPr>
+        <w:t>example</w:t>
+      </w:r>
+      <w:proofErr w:type="gramEnd"/>
+      <w:r>
+        <w:rPr>
+          <w:color w:val="484848"/>
+        </w:rPr>
+        <w:t xml:space="preserve"> PMID 26083755 and others)</w:t>
+      </w:r>
+    </w:p>
+    <w:p>
+      <w:pPr>
+        <w:contextualSpacing w:val="0"/>
+        <w:rPr>
+          <w:color w:val="484848"/>
+        </w:rPr>
+      </w:pPr>
+    </w:p>
+    <w:p>
+      <w:pPr>
+        <w:contextualSpacing w:val="0"/>
+      </w:pPr>
+      <w:r>
+        <w:t xml:space="preserve">We thank </w:t>
+      </w:r>
+      <w:r>
+        <w:t xml:space="preserve">Dr. </w:t>
+      </w:r>
+      <w:proofErr w:type="spellStart"/>
+      <w:r>
+        <w:t>Narrowe</w:t>
+      </w:r>
+      <w:proofErr w:type="spellEnd"/>
+      <w:r>
+        <w:t xml:space="preserve"> for these papers, as we had heard the statement about a higher likelihood of recovering MAGs from abundant populations anecdotally. We have removed this statement from the manuscript (L212-214).</w:t>
+      </w:r>
+    </w:p>
+    <w:p>
+      <w:pPr>
+        <w:contextualSpacing w:val="0"/>
+        <w:rPr>
+          <w:color w:val="484848"/>
+        </w:rPr>
+      </w:pPr>
+    </w:p>
+    <w:p>
+      <w:pPr>
+        <w:contextualSpacing w:val="0"/>
+        <w:rPr>
+          <w:color w:val="484848"/>
+        </w:rPr>
+      </w:pPr>
+      <w:r>
+        <w:rPr>
+          <w:color w:val="484848"/>
+        </w:rPr>
+        <w:t>• Line 221 - 16S rRNA amplicon sequencing not just "16S" please.</w:t>
+      </w:r>
+    </w:p>
+    <w:p>
+      <w:pPr>
+        <w:contextualSpacing w:val="0"/>
+        <w:rPr>
+          <w:color w:val="484848"/>
+        </w:rPr>
+      </w:pPr>
+    </w:p>
+    <w:p>
+      <w:pPr>
+        <w:contextualSpacing w:val="0"/>
+      </w:pPr>
+      <w:r>
+        <w:t>This has been fixed throughout the text.</w:t>
+      </w:r>
+    </w:p>
+    <w:p>
+      <w:pPr>
+        <w:contextualSpacing w:val="0"/>
+        <w:rPr>
+          <w:color w:val="484848"/>
+        </w:rPr>
+      </w:pPr>
+    </w:p>
+    <w:p>
+      <w:pPr>
+        <w:contextualSpacing w:val="0"/>
+        <w:rPr>
+          <w:color w:val="484848"/>
+        </w:rPr>
+      </w:pPr>
+      <w:r>
+        <w:rPr>
+          <w:color w:val="484848"/>
+        </w:rPr>
+        <w:t>• Lines 244-246. Why does the observed diversity suggest horizontal gene transfer? Are these taxa not typically associated with nitrogen fixation? Is this diversity particularly surprising for some reason? Does analysis of the MAGs suggest these particular genes have been horizontally transferred?</w:t>
+      </w:r>
+    </w:p>
+    <w:p>
+      <w:pPr>
+        <w:contextualSpacing w:val="0"/>
+      </w:pPr>
+    </w:p>
+    <w:p>
+      <w:pPr>
+        <w:contextualSpacing w:val="0"/>
+      </w:pPr>
+      <w:r>
+        <w:t>Horizontal gene transfer is a hypothesis for the explained diversity, but the reviewer is correct that more analyses are needed to lend support for this hypothesis. As such, we have removed discussion of horizontal gene transfer from the manuscript (L244-246).</w:t>
+      </w:r>
+      <w:r>
+        <w:t xml:space="preserve"> We are excited to follow up on these suggestions in a future study.</w:t>
+      </w:r>
+    </w:p>
+    <w:p>
+      <w:pPr>
+        <w:contextualSpacing w:val="0"/>
+      </w:pPr>
+    </w:p>
+    <w:p>
+      <w:pPr>
+        <w:contextualSpacing w:val="0"/>
+      </w:pPr>
+      <w:r>
+        <w:t xml:space="preserve">L244-246: now reads “The increased diversity of diazotrophs in Trout Bog compared to Lake Mendota suggests that nitrogen fixation may be a more advantageous trait in </w:t>
+      </w:r>
+      <w:proofErr w:type="spellStart"/>
+      <w:r>
+        <w:t>humic</w:t>
+      </w:r>
+      <w:proofErr w:type="spellEnd"/>
+      <w:r>
+        <w:t xml:space="preserve"> lakes than in eutrophic lakes.”</w:t>
+      </w:r>
+    </w:p>
+    <w:p>
+      <w:pPr>
+        <w:contextualSpacing w:val="0"/>
+        <w:rPr>
+          <w:color w:val="484848"/>
+        </w:rPr>
+      </w:pPr>
+    </w:p>
+    <w:p>
+      <w:pPr>
+        <w:contextualSpacing w:val="0"/>
+        <w:rPr>
+          <w:color w:val="484848"/>
+        </w:rPr>
+      </w:pPr>
+      <w:r>
+        <w:rPr>
+          <w:color w:val="484848"/>
+        </w:rPr>
+        <w:t>• Line 326: "The co-occurrence of fixation pathways in these pathways in these populations are especially interesting given their relatively high abundance in their respective lakes." Why is this especially interesting? Please elaborate.</w:t>
+      </w:r>
+    </w:p>
+    <w:p>
+      <w:pPr>
+        <w:contextualSpacing w:val="0"/>
+        <w:rPr>
+          <w:color w:val="484848"/>
+        </w:rPr>
+      </w:pPr>
+    </w:p>
+    <w:p>
+      <w:pPr>
+        <w:contextualSpacing w:val="0"/>
+      </w:pPr>
+      <w:r>
         <w:lastRenderedPageBreak/>
-        <w:t>• Line 213 - "...consistent with a higher likelihood of recovering MAGs from the most abundant populations in the community." Please provide either a reference or analysis to support this statement or remove it. It has been demonstrated that high-abundance populations can in fact be underrepresented in assembly (PMID 26033198 and others) due to technical issues with assembling strain variants. Rather, it is often the opposite, where low abundance, low-diversity populations are the most amenable to assembly from metagenomic data. Finally as the authors also noticed, some taxa are not identified via 16S rRNA amplicon sequencing despite their representation in the metagenome. (for example PMID 26083755 and others)</w:t>
-      </w:r>
-    </w:p>
-    <w:p>
-      <w:pPr>
-        <w:contextualSpacing w:val="0"/>
-        <w:rPr>
-          <w:color w:val="484848"/>
-        </w:rPr>
-      </w:pPr>
-    </w:p>
-    <w:p>
-      <w:pPr>
-        <w:contextualSpacing w:val="0"/>
-      </w:pPr>
-      <w:r>
-        <w:t>We thank the reviewer for these papers, as we had heard the statement about a higher likelihood of recovering MAGs from abundant populations anecdotally. We have removed this statement from the manuscript (L212-214).</w:t>
-      </w:r>
-    </w:p>
-    <w:p>
-      <w:pPr>
-        <w:contextualSpacing w:val="0"/>
-        <w:rPr>
-          <w:color w:val="484848"/>
-        </w:rPr>
-      </w:pPr>
-    </w:p>
-    <w:p>
-      <w:pPr>
-        <w:contextualSpacing w:val="0"/>
-        <w:rPr>
-          <w:color w:val="484848"/>
-        </w:rPr>
-      </w:pPr>
-      <w:r>
-        <w:rPr>
-          <w:color w:val="484848"/>
-        </w:rPr>
-        <w:t>• Line 221 - 16S rRNA amplicon sequencing not just "16S" please.</w:t>
-      </w:r>
-    </w:p>
-    <w:p>
-      <w:pPr>
-        <w:contextualSpacing w:val="0"/>
-        <w:rPr>
-          <w:color w:val="484848"/>
-        </w:rPr>
-      </w:pPr>
-    </w:p>
-    <w:p>
-      <w:pPr>
-        <w:contextualSpacing w:val="0"/>
-      </w:pPr>
-      <w:r>
-        <w:t>This has been fixed throughout the text.</w:t>
-      </w:r>
-    </w:p>
-    <w:p>
-      <w:pPr>
-        <w:contextualSpacing w:val="0"/>
-        <w:rPr>
-          <w:color w:val="484848"/>
-        </w:rPr>
-      </w:pPr>
-    </w:p>
-    <w:p>
-      <w:pPr>
-        <w:contextualSpacing w:val="0"/>
-        <w:rPr>
-          <w:color w:val="484848"/>
-        </w:rPr>
-      </w:pPr>
-      <w:r>
-        <w:rPr>
-          <w:color w:val="484848"/>
-        </w:rPr>
-        <w:t>• Lines 244-246. Why does the observed diversity suggest horizontal gene transfer? Are these taxa not typically associated with nitrogen fixation? Is this diversity particularly surprising for some reason? Does analysis of the MAGs suggest these particular genes have been horizontally transferred?</w:t>
-      </w:r>
-    </w:p>
-    <w:p>
-      <w:pPr>
-        <w:contextualSpacing w:val="0"/>
-      </w:pPr>
-    </w:p>
-    <w:p>
-      <w:pPr>
-        <w:contextualSpacing w:val="0"/>
-      </w:pPr>
-      <w:r>
-        <w:t>Horizontal gene transfer is a hypothesis for the explained diversity, but the reviewer is correct that more analyses are needed to lend support for this hypothesis. As such, we have removed discussion of horizontal gene transfer from the manuscript (L244-246).</w:t>
-      </w:r>
-    </w:p>
-    <w:p>
-      <w:pPr>
-        <w:contextualSpacing w:val="0"/>
-      </w:pPr>
-    </w:p>
-    <w:p>
-      <w:pPr>
-        <w:contextualSpacing w:val="0"/>
-      </w:pPr>
-      <w:r>
-        <w:t>L244-246: now reads “The increased diversity of diazotrophs in Trout Bog compared to Lake Mendota suggests that nitrogen fixation may be a more advantageous trait in humic lakes than in eutrophic lakes.”</w:t>
-      </w:r>
-    </w:p>
-    <w:p>
-      <w:pPr>
-        <w:contextualSpacing w:val="0"/>
-        <w:rPr>
-          <w:color w:val="484848"/>
-        </w:rPr>
-      </w:pPr>
-    </w:p>
-    <w:p>
-      <w:pPr>
-        <w:contextualSpacing w:val="0"/>
-        <w:rPr>
-          <w:color w:val="484848"/>
-        </w:rPr>
-      </w:pPr>
-      <w:r>
-        <w:rPr>
-          <w:color w:val="484848"/>
-        </w:rPr>
-        <w:t>• Line 326: "The co-occurrence of fixation pathways in these pathways in these populations are especially interesting given their relatively high abundance in their respective lakes." Why is this especially interesting? Please elaborate.</w:t>
-      </w:r>
-    </w:p>
-    <w:p>
-      <w:pPr>
-        <w:contextualSpacing w:val="0"/>
-        <w:rPr>
-          <w:color w:val="484848"/>
-        </w:rPr>
-      </w:pPr>
-    </w:p>
-    <w:p>
-      <w:pPr>
-        <w:contextualSpacing w:val="0"/>
-      </w:pPr>
-      <w:r>
-        <w:t>While we are not trying to say that our MAGs are representative of their communities, we know from previous literature that Cyanobacteria and Chlorobi are often abundant members of freshwater communities. The high abundances of these microbes makes their processes more likely to be relevant on an ecosystem scale. We have clarified this in the text.</w:t>
+        <w:t xml:space="preserve">While we are not trying to say that our MAGs are representative of their communities, we know from previous literature that Cyanobacteria and </w:t>
+      </w:r>
+      <w:proofErr w:type="spellStart"/>
+      <w:r>
+        <w:t>Chlorobi</w:t>
+      </w:r>
+      <w:proofErr w:type="spellEnd"/>
+      <w:r>
+        <w:t xml:space="preserve"> are often abundant members of freshwater communities. The high abundances of these microbes </w:t>
+      </w:r>
+      <w:proofErr w:type="gramStart"/>
+      <w:r>
+        <w:t>makes</w:t>
+      </w:r>
+      <w:proofErr w:type="gramEnd"/>
+      <w:r>
+        <w:t xml:space="preserve"> their processes more likely to be relevant on an ecosystem scale. We have clarified this in the text.</w:t>
       </w:r>
     </w:p>
     <w:p>
@@ -1190,11 +1773,19 @@
       <w:r>
         <w:t xml:space="preserve">L326-327: changed to “As both </w:t>
       </w:r>
+      <w:proofErr w:type="spellStart"/>
       <w:r>
         <w:rPr>
           <w:i/>
         </w:rPr>
-        <w:t xml:space="preserve">Chlorobi </w:t>
+        <w:t>Chlorobi</w:t>
+      </w:r>
+      <w:proofErr w:type="spellEnd"/>
+      <w:r>
+        <w:rPr>
+          <w:i/>
+        </w:rPr>
+        <w:t xml:space="preserve"> </w:t>
       </w:r>
       <w:r>
         <w:t xml:space="preserve">and </w:t>
@@ -1206,29 +1797,123 @@
         <w:t xml:space="preserve">Cyanobacteria </w:t>
       </w:r>
       <w:r>
-        <w:t xml:space="preserve">are often abundant members of freshwater communities (Eiler &amp; Bertilsson, 2004; Peura et al., 2012), their fixation capabilities may be relevant ecosystem scales.” </w:t>
-      </w:r>
-    </w:p>
-    <w:p>
-      <w:pPr>
-        <w:contextualSpacing w:val="0"/>
-        <w:rPr>
-          <w:color w:val="484848"/>
-        </w:rPr>
-      </w:pPr>
-    </w:p>
-    <w:p>
-      <w:pPr>
-        <w:contextualSpacing w:val="0"/>
-        <w:rPr>
-          <w:color w:val="484848"/>
-        </w:rPr>
-      </w:pPr>
-      <w:r>
-        <w:rPr>
-          <w:color w:val="484848"/>
-        </w:rPr>
-        <w:t>• Line 328-336: The discussion of the presence of rbcL in Chlorobium, is lacking some connections. What is the genomic context of rbcL in non-Chlorobiales and in the Chlorobium isolates. Is the context described for these new MAGs totally different from these other observations?</w:t>
+        <w:t>are often abundant members of freshwater communities (</w:t>
+      </w:r>
+      <w:proofErr w:type="spellStart"/>
+      <w:r>
+        <w:t>Eiler</w:t>
+      </w:r>
+      <w:proofErr w:type="spellEnd"/>
+      <w:r>
+        <w:t xml:space="preserve"> &amp; </w:t>
+      </w:r>
+      <w:proofErr w:type="spellStart"/>
+      <w:r>
+        <w:t>Bertilsson</w:t>
+      </w:r>
+      <w:proofErr w:type="spellEnd"/>
+      <w:r>
+        <w:t xml:space="preserve">, 2004; </w:t>
+      </w:r>
+      <w:proofErr w:type="spellStart"/>
+      <w:r>
+        <w:t>Peura</w:t>
+      </w:r>
+      <w:proofErr w:type="spellEnd"/>
+      <w:r>
+        <w:t xml:space="preserve"> et al., 2012), their fixation capabilities may be relevant ecosystem scales.” </w:t>
+      </w:r>
+    </w:p>
+    <w:p>
+      <w:pPr>
+        <w:contextualSpacing w:val="0"/>
+        <w:rPr>
+          <w:color w:val="484848"/>
+        </w:rPr>
+      </w:pPr>
+    </w:p>
+    <w:p>
+      <w:pPr>
+        <w:contextualSpacing w:val="0"/>
+        <w:rPr>
+          <w:color w:val="484848"/>
+        </w:rPr>
+      </w:pPr>
+      <w:r>
+        <w:rPr>
+          <w:color w:val="484848"/>
+        </w:rPr>
+        <w:t xml:space="preserve">• Line 328-336: The discussion of the presence of </w:t>
+      </w:r>
+      <w:proofErr w:type="spellStart"/>
+      <w:r>
+        <w:rPr>
+          <w:color w:val="484848"/>
+        </w:rPr>
+        <w:t>rbcL</w:t>
+      </w:r>
+      <w:proofErr w:type="spellEnd"/>
+      <w:r>
+        <w:rPr>
+          <w:color w:val="484848"/>
+        </w:rPr>
+        <w:t xml:space="preserve"> in </w:t>
+      </w:r>
+      <w:proofErr w:type="spellStart"/>
+      <w:r>
+        <w:rPr>
+          <w:color w:val="484848"/>
+        </w:rPr>
+        <w:t>Chlorobium</w:t>
+      </w:r>
+      <w:proofErr w:type="spellEnd"/>
+      <w:r>
+        <w:rPr>
+          <w:color w:val="484848"/>
+        </w:rPr>
+        <w:t xml:space="preserve">, is lacking some connections. What is the genomic context of </w:t>
+      </w:r>
+      <w:proofErr w:type="spellStart"/>
+      <w:r>
+        <w:rPr>
+          <w:color w:val="484848"/>
+        </w:rPr>
+        <w:t>rbcL</w:t>
+      </w:r>
+      <w:proofErr w:type="spellEnd"/>
+      <w:r>
+        <w:rPr>
+          <w:color w:val="484848"/>
+        </w:rPr>
+        <w:t xml:space="preserve"> in non-</w:t>
+      </w:r>
+      <w:proofErr w:type="spellStart"/>
+      <w:r>
+        <w:rPr>
+          <w:color w:val="484848"/>
+        </w:rPr>
+        <w:t>Chlorobiales</w:t>
+      </w:r>
+      <w:proofErr w:type="spellEnd"/>
+      <w:r>
+        <w:rPr>
+          <w:color w:val="484848"/>
+        </w:rPr>
+        <w:t xml:space="preserve"> and in the </w:t>
+      </w:r>
+      <w:proofErr w:type="spellStart"/>
+      <w:r>
+        <w:rPr>
+          <w:color w:val="484848"/>
+        </w:rPr>
+        <w:t>Chlorobium</w:t>
+      </w:r>
+      <w:proofErr w:type="spellEnd"/>
+      <w:r>
+        <w:rPr>
+          <w:color w:val="484848"/>
+        </w:rPr>
+        <w:t xml:space="preserve"> isolates. Is the context described for these new MAGs totally different from these other observations?</w:t>
       </w:r>
     </w:p>
     <w:p>
@@ -1243,47 +1928,99 @@
       <w:r>
         <w:t xml:space="preserve">We specifically highlight </w:t>
       </w:r>
+      <w:proofErr w:type="spellStart"/>
       <w:r>
         <w:rPr>
           <w:i/>
         </w:rPr>
         <w:t>rbcL</w:t>
       </w:r>
+      <w:proofErr w:type="spellEnd"/>
       <w:r>
         <w:t xml:space="preserve"> in </w:t>
       </w:r>
+      <w:proofErr w:type="spellStart"/>
       <w:r>
         <w:rPr>
           <w:i/>
         </w:rPr>
-        <w:t xml:space="preserve">Chlorobiales </w:t>
+        <w:t>Chlorobiales</w:t>
+      </w:r>
+      <w:proofErr w:type="spellEnd"/>
+      <w:r>
+        <w:rPr>
+          <w:i/>
+        </w:rPr>
+        <w:t xml:space="preserve"> </w:t>
       </w:r>
       <w:r>
         <w:t xml:space="preserve">because published research on cultured isolates of </w:t>
       </w:r>
+      <w:proofErr w:type="spellStart"/>
       <w:r>
         <w:rPr>
           <w:i/>
         </w:rPr>
-        <w:t xml:space="preserve">Chlorobiales </w:t>
-      </w:r>
-      <w:r>
-        <w:t>has found no evidence of the Calvin Cycle in this group and has determined that this particular gene likely has a function unrelated to carbon fixation. In bacteria that fix carbon using the Calvin Cycle, genes encoding the RuBisCO enzyme are usually found together in an operon, typically containing genes encoding the large RuBisCO subunit (</w:t>
-      </w:r>
+        <w:t>Chlorobiales</w:t>
+      </w:r>
+      <w:proofErr w:type="spellEnd"/>
       <w:r>
         <w:rPr>
           <w:i/>
         </w:rPr>
+        <w:t xml:space="preserve"> </w:t>
+      </w:r>
+      <w:r>
+        <w:t xml:space="preserve">has found no evidence of the Calvin Cycle in this group and has determined that this particular gene likely has a function unrelated to carbon fixation. In bacteria that fix carbon using the Calvin Cycle, genes encoding the </w:t>
+      </w:r>
+      <w:proofErr w:type="spellStart"/>
+      <w:r>
+        <w:t>RuBisCO</w:t>
+      </w:r>
+      <w:proofErr w:type="spellEnd"/>
+      <w:r>
+        <w:t xml:space="preserve"> enzyme are usually found together in an operon, typically containing genes encoding the large </w:t>
+      </w:r>
+      <w:proofErr w:type="spellStart"/>
+      <w:r>
+        <w:t>RuBisCO</w:t>
+      </w:r>
+      <w:proofErr w:type="spellEnd"/>
+      <w:r>
+        <w:t xml:space="preserve"> subunit (</w:t>
+      </w:r>
+      <w:proofErr w:type="spellStart"/>
+      <w:r>
+        <w:rPr>
+          <w:i/>
+        </w:rPr>
         <w:t>rbcL</w:t>
       </w:r>
-      <w:r>
-        <w:t xml:space="preserve">), the small RuBisCO subunit, and a putative expression protein. Many (but not all) of our MAGs predicted to possess the Calvin Cycle contain operons with this structure. Our MAG does not contain this operon structure. Therefore, we do not conclude that our MAG represents a population of </w:t>
-      </w:r>
+      <w:proofErr w:type="spellEnd"/>
+      <w:r>
+        <w:t xml:space="preserve">), the small </w:t>
+      </w:r>
+      <w:proofErr w:type="spellStart"/>
+      <w:r>
+        <w:t>RuBisCO</w:t>
+      </w:r>
+      <w:proofErr w:type="spellEnd"/>
+      <w:r>
+        <w:t xml:space="preserve"> subunit, and a putative expression protein. Many (but not all) of our MAGs predicted to possess the Calvin Cycle contain operons with this structure. Our MAG does not contain this operon structure. Therefore, we do not conclude that our MAG represents a population of </w:t>
+      </w:r>
+      <w:proofErr w:type="spellStart"/>
       <w:r>
         <w:rPr>
           <w:i/>
         </w:rPr>
-        <w:t xml:space="preserve">Chlorobiales </w:t>
+        <w:t>Chlorobiales</w:t>
+      </w:r>
+      <w:proofErr w:type="spellEnd"/>
+      <w:r>
+        <w:rPr>
+          <w:i/>
+        </w:rPr>
+        <w:t xml:space="preserve"> </w:t>
       </w:r>
       <w:r>
         <w:t xml:space="preserve">with the Calvin Cycle even though our pathway analysis predicted this function based on gene content. </w:t>
@@ -1301,11 +2038,19 @@
       <w:r>
         <w:t xml:space="preserve">As the genomic context of </w:t>
       </w:r>
+      <w:proofErr w:type="spellStart"/>
       <w:r>
         <w:rPr>
           <w:i/>
         </w:rPr>
-        <w:t xml:space="preserve">rbcL </w:t>
+        <w:t>rbcL</w:t>
+      </w:r>
+      <w:proofErr w:type="spellEnd"/>
+      <w:r>
+        <w:rPr>
+          <w:i/>
+        </w:rPr>
+        <w:t xml:space="preserve"> </w:t>
       </w:r>
       <w:r>
         <w:t>is not critical to this discussion, we have removed it to avoid confusing readers and combined this paragraph with the one above (L332-334).</w:t>
@@ -1330,39 +2075,93 @@
         <w:rPr>
           <w:color w:val="484848"/>
         </w:rPr>
-        <w:t>• Line 344- "Unexpectedly, an Acidobacteria MAG from the Trout Bog epilimnion also contained genes suggesting aerobic anoyxgenic phototrophy." And? Why is this specifically called out - please explain why this is novel or interesting and worth the mention.</w:t>
-      </w:r>
-    </w:p>
-    <w:p>
-      <w:pPr>
-        <w:contextualSpacing w:val="0"/>
-        <w:rPr>
-          <w:color w:val="484848"/>
-        </w:rPr>
-      </w:pPr>
-    </w:p>
-    <w:p>
-      <w:pPr>
-        <w:contextualSpacing w:val="0"/>
-      </w:pPr>
-      <w:r>
-        <w:t xml:space="preserve">Aerobic anoxygenic phototrophy has not previously been demonstrated in members of </w:t>
-      </w:r>
+        <w:t xml:space="preserve">• Line 344- "Unexpectedly, an </w:t>
+      </w:r>
+      <w:proofErr w:type="spellStart"/>
+      <w:r>
+        <w:rPr>
+          <w:color w:val="484848"/>
+        </w:rPr>
+        <w:t>Acidobacteria</w:t>
+      </w:r>
+      <w:proofErr w:type="spellEnd"/>
+      <w:r>
+        <w:rPr>
+          <w:color w:val="484848"/>
+        </w:rPr>
+        <w:t xml:space="preserve"> MAG from the Trout Bog epilimnion also contained genes suggesting aerobic </w:t>
+      </w:r>
+      <w:proofErr w:type="spellStart"/>
+      <w:r>
+        <w:rPr>
+          <w:color w:val="484848"/>
+        </w:rPr>
+        <w:t>anoyxgenic</w:t>
+      </w:r>
+      <w:proofErr w:type="spellEnd"/>
+      <w:r>
+        <w:rPr>
+          <w:color w:val="484848"/>
+        </w:rPr>
+        <w:t xml:space="preserve"> </w:t>
+      </w:r>
+      <w:proofErr w:type="spellStart"/>
+      <w:r>
+        <w:rPr>
+          <w:color w:val="484848"/>
+        </w:rPr>
+        <w:t>phototrophy</w:t>
+      </w:r>
+      <w:proofErr w:type="spellEnd"/>
+      <w:r>
+        <w:rPr>
+          <w:color w:val="484848"/>
+        </w:rPr>
+        <w:t>." And? Why is this specifically called out - please explain why this is novel or interesting and worth the mention.</w:t>
+      </w:r>
+    </w:p>
+    <w:p>
+      <w:pPr>
+        <w:contextualSpacing w:val="0"/>
+        <w:rPr>
+          <w:color w:val="484848"/>
+        </w:rPr>
+      </w:pPr>
+    </w:p>
+    <w:p>
+      <w:pPr>
+        <w:contextualSpacing w:val="0"/>
+      </w:pPr>
+      <w:r>
+        <w:t xml:space="preserve">Aerobic anoxygenic </w:t>
+      </w:r>
+      <w:proofErr w:type="spellStart"/>
+      <w:r>
+        <w:t>phototrophy</w:t>
+      </w:r>
+      <w:proofErr w:type="spellEnd"/>
+      <w:r>
+        <w:t xml:space="preserve"> has not previously been demonstrated in members of </w:t>
+      </w:r>
+      <w:proofErr w:type="spellStart"/>
       <w:r>
         <w:rPr>
           <w:i/>
         </w:rPr>
         <w:t>Acidobacteria</w:t>
       </w:r>
+      <w:proofErr w:type="spellEnd"/>
       <w:r>
         <w:t xml:space="preserve">. While our data does not conclusively prove that they have this capability, it does suggest that further research should be done to investigate this potential function in </w:t>
       </w:r>
+      <w:proofErr w:type="spellStart"/>
       <w:r>
         <w:rPr>
           <w:i/>
         </w:rPr>
         <w:t>Acidobacteria</w:t>
       </w:r>
+      <w:proofErr w:type="spellEnd"/>
       <w:r>
         <w:t>. We have clarified this point in the text.</w:t>
       </w:r>
@@ -1377,16 +2176,31 @@
         <w:contextualSpacing w:val="0"/>
       </w:pPr>
       <w:r>
+        <w:lastRenderedPageBreak/>
         <w:t xml:space="preserve">L344-345: now reads “However, an </w:t>
       </w:r>
+      <w:proofErr w:type="spellStart"/>
       <w:r>
         <w:rPr>
           <w:i/>
         </w:rPr>
-        <w:t xml:space="preserve">Acidobacteria </w:t>
-      </w:r>
-      <w:r>
-        <w:t>MAG from the Trout Bog epilimnion also contained genes suggesting AAP, which has not previously been found in this phylum.”</w:t>
+        <w:t>Acidobacteria</w:t>
+      </w:r>
+      <w:proofErr w:type="spellEnd"/>
+      <w:r>
+        <w:rPr>
+          <w:i/>
+        </w:rPr>
+        <w:t xml:space="preserve"> </w:t>
+      </w:r>
+      <w:r>
+        <w:t xml:space="preserve">MAG from the Trout Bog epilimnion also contained genes suggesting AAP, which </w:t>
+      </w:r>
+      <w:r>
+        <w:t xml:space="preserve">to our knowledge </w:t>
+      </w:r>
+      <w:r>
+        <w:t>has not previously been found in this phylum.”</w:t>
       </w:r>
     </w:p>
     <w:p>
@@ -1422,7 +2236,6 @@
         <w:rPr>
           <w:color w:val="484848"/>
         </w:rPr>
-        <w:lastRenderedPageBreak/>
         <w:t>GH are necessary for complex-carbon degradation, but are also employed for structural purposes within an organism, this should be acknowledged, as the abundance and diversity of GH identified here are being used as a proxy for complex carbon degradation, and this may not be accurate.</w:t>
       </w:r>
     </w:p>
@@ -1439,20 +2252,39 @@
         <w:contextualSpacing w:val="0"/>
       </w:pPr>
       <w:r>
-        <w:t>We thank the reviewer for pointing this out, and have added this caveat to the text.</w:t>
-      </w:r>
-    </w:p>
-    <w:p>
-      <w:pPr>
-        <w:contextualSpacing w:val="0"/>
-      </w:pPr>
-    </w:p>
-    <w:p>
-      <w:pPr>
-        <w:contextualSpacing w:val="0"/>
-      </w:pPr>
-      <w:r>
-        <w:t>L366: added “However, it is important to keep in mind that GHs can also play structural roles in microbial cells in addition to the degradation of complex carbon substrates (Henrissat &amp; Davies, 1997).”</w:t>
+        <w:t xml:space="preserve">We thank </w:t>
+      </w:r>
+      <w:r>
+        <w:t xml:space="preserve">Dr. </w:t>
+      </w:r>
+      <w:proofErr w:type="spellStart"/>
+      <w:r>
+        <w:t>Narrowe</w:t>
+      </w:r>
+      <w:proofErr w:type="spellEnd"/>
+      <w:r>
+        <w:t xml:space="preserve"> for pointing this out, and have added this caveat to the text.</w:t>
+      </w:r>
+    </w:p>
+    <w:p>
+      <w:pPr>
+        <w:contextualSpacing w:val="0"/>
+      </w:pPr>
+    </w:p>
+    <w:p>
+      <w:pPr>
+        <w:contextualSpacing w:val="0"/>
+      </w:pPr>
+      <w:r>
+        <w:t>L366: added “However, it is important to keep in mind that GHs can also play structural roles in microbial cells in addition to the degradation of complex carbon substrates (</w:t>
+      </w:r>
+      <w:proofErr w:type="spellStart"/>
+      <w:r>
+        <w:t>Henrissat</w:t>
+      </w:r>
+      <w:proofErr w:type="spellEnd"/>
+      <w:r>
+        <w:t xml:space="preserve"> &amp; Davies, 1997).”</w:t>
       </w:r>
     </w:p>
     <w:p>
@@ -1490,42 +2322,83 @@
         <w:contextualSpacing w:val="0"/>
       </w:pPr>
       <w:r>
-        <w:t>While we do not have much faith in the relative abundances of GH families identified, enough informal readers asked for this information that we included it anyway. However, we agree with the reviewer that this is likely misleading for readers and have removed discussion of the most abundant GHs from the text (L385-396) and removed panels B-D in Fig. 3.</w:t>
-      </w:r>
-    </w:p>
-    <w:p>
-      <w:pPr>
-        <w:contextualSpacing w:val="0"/>
-        <w:rPr>
-          <w:color w:val="484848"/>
-        </w:rPr>
-      </w:pPr>
-    </w:p>
-    <w:p>
-      <w:pPr>
-        <w:contextualSpacing w:val="0"/>
-        <w:rPr>
-          <w:color w:val="484848"/>
-        </w:rPr>
-      </w:pPr>
-      <w:r>
-        <w:rPr>
-          <w:color w:val="484848"/>
-        </w:rPr>
-        <w:t xml:space="preserve">Finally, the authors identify GH % values approaching 5%. This seems high (PMID 22536372, Figure 4). Both this study and that of He et al. (presumably using similar methods) identified these high percentages. If these are really accurate percentages, this seems like it would be a big deal and should be called out. I wonder if there is some technical artifact related to assembly that might be inflating this value. If so, I don't think that it changes the comparisons of these MAGs to each other, but to other genomes using different methods it might not be an appropriate comparison. Please either a) acknowledge this large discrepancy and comment on its possible source (biological or technical) or b) show from the literature how this is not an unusually high value. </w:t>
-      </w:r>
-    </w:p>
-    <w:p>
-      <w:pPr>
-        <w:contextualSpacing w:val="0"/>
-      </w:pPr>
-    </w:p>
-    <w:p>
-      <w:pPr>
-        <w:contextualSpacing w:val="0"/>
-      </w:pPr>
-      <w:r>
-        <w:t>The reviewer makes an excellent point that these values are rather high. We did use the same method as in He et al., which was annotation via dbCAN. This software was recently updated (</w:t>
+        <w:t xml:space="preserve">While we do not have much faith in the relative abundances of GH families identified, enough informal readers asked for this information that we included it anyway. However, we agree with </w:t>
+      </w:r>
+      <w:r>
+        <w:t xml:space="preserve">Dr. </w:t>
+      </w:r>
+      <w:proofErr w:type="spellStart"/>
+      <w:r>
+        <w:t>Narrowe</w:t>
+      </w:r>
+      <w:proofErr w:type="spellEnd"/>
+      <w:r>
+        <w:t xml:space="preserve"> that this is likely misleading for readers and have removed discussion of the most abundant GHs from the text (L385-396) and removed panels B-D in Fig. 3.</w:t>
+      </w:r>
+    </w:p>
+    <w:p>
+      <w:pPr>
+        <w:contextualSpacing w:val="0"/>
+        <w:rPr>
+          <w:color w:val="484848"/>
+        </w:rPr>
+      </w:pPr>
+    </w:p>
+    <w:p>
+      <w:pPr>
+        <w:contextualSpacing w:val="0"/>
+        <w:rPr>
+          <w:color w:val="484848"/>
+        </w:rPr>
+      </w:pPr>
+      <w:r>
+        <w:rPr>
+          <w:color w:val="484848"/>
+        </w:rPr>
+        <w:t xml:space="preserve">Finally, the authors identify GH % values approaching 5%. This seems high (PMID 22536372, Figure 4). Both this study and that of </w:t>
+      </w:r>
+      <w:proofErr w:type="spellStart"/>
+      <w:r>
+        <w:rPr>
+          <w:color w:val="484848"/>
+        </w:rPr>
+        <w:t>He</w:t>
+      </w:r>
+      <w:proofErr w:type="spellEnd"/>
+      <w:r>
+        <w:rPr>
+          <w:color w:val="484848"/>
+        </w:rPr>
+        <w:t xml:space="preserve"> et al. (presumably using similar methods) identified these high percentages. If these are really accurate percentages, this seems like it would be a big deal and should be called out. I wonder if there is some technical artifact related to assembly that might be inflating this value. If so, I don't think that it changes the comparisons of these MAGs to each other, but to other genomes using different methods it might not be an appropriate comparison. Please either a) acknowledge this large discrepancy and comment on its possible source (biological or technical) or b) show from the literature how this is not an unusually high value. </w:t>
+      </w:r>
+    </w:p>
+    <w:p>
+      <w:pPr>
+        <w:contextualSpacing w:val="0"/>
+      </w:pPr>
+    </w:p>
+    <w:p>
+      <w:pPr>
+        <w:contextualSpacing w:val="0"/>
+      </w:pPr>
+      <w:r>
+        <w:t xml:space="preserve">Dr. </w:t>
+      </w:r>
+      <w:proofErr w:type="spellStart"/>
+      <w:r>
+        <w:t>Narrowe</w:t>
+      </w:r>
+      <w:proofErr w:type="spellEnd"/>
+      <w:r>
+        <w:t xml:space="preserve"> makes an excellent point that these values are rather high. We did use the same method as in He et al., which was annotation via </w:t>
+      </w:r>
+      <w:proofErr w:type="spellStart"/>
+      <w:r>
+        <w:t>dbCAN</w:t>
+      </w:r>
+      <w:proofErr w:type="spellEnd"/>
+      <w:r>
+        <w:t>. This software was recently updated (</w:t>
       </w:r>
       <w:hyperlink r:id="rId9">
         <w:r>
@@ -1537,7 +2410,11 @@
         </w:r>
       </w:hyperlink>
       <w:r>
-        <w:t>, July 2018) and now has better support for prokaryotic draft genomes. We re-annotated carbohydrate active enzymes using dbCAN2 and found slightly lower (up to 4%) coding densities. Still, this is a rather high value, and we have commented on its possible source in the text</w:t>
+        <w:t xml:space="preserve">, July 2018) and now has better support for prokaryotic draft genomes. We re-annotated carbohydrate active </w:t>
+      </w:r>
+      <w:r>
+        <w:lastRenderedPageBreak/>
+        <w:t>enzymes using dbCAN2 and found slightly lower (up to 4%) coding densities. Still, this is a rather high value, and we have commented on its possible source in the text</w:t>
       </w:r>
       <w:r>
         <w:t>.</w:t>
@@ -1553,10 +2430,16 @@
         <w:contextualSpacing w:val="0"/>
       </w:pPr>
       <w:r>
-        <w:t>Incidentally, using dbCAN2 instead of dbCAN increased the correlation between GH density and diversity from 0.39 to 0.92.</w:t>
-      </w:r>
-      <w:bookmarkStart w:id="0" w:name="_GoBack"/>
-      <w:bookmarkEnd w:id="0"/>
+        <w:t xml:space="preserve">Incidentally, using dbCAN2 instead of </w:t>
+      </w:r>
+      <w:proofErr w:type="spellStart"/>
+      <w:r>
+        <w:t>dbCAN</w:t>
+      </w:r>
+      <w:proofErr w:type="spellEnd"/>
+      <w:r>
+        <w:t xml:space="preserve"> increased the correlation between GH density and diversity from 0.39 to 0.92.</w:t>
+      </w:r>
     </w:p>
     <w:p>
       <w:pPr>
@@ -1570,11 +2453,19 @@
       <w:r>
         <w:t xml:space="preserve">L382: added “Members of </w:t>
       </w:r>
+      <w:proofErr w:type="spellStart"/>
       <w:r>
         <w:rPr>
           <w:i/>
         </w:rPr>
-        <w:t xml:space="preserve">Verrucomicrobia </w:t>
+        <w:t>Verrucomicrobia</w:t>
+      </w:r>
+      <w:proofErr w:type="spellEnd"/>
+      <w:r>
+        <w:rPr>
+          <w:i/>
+        </w:rPr>
+        <w:t xml:space="preserve"> </w:t>
       </w:r>
       <w:r>
         <w:t xml:space="preserve">have been previously identified as potential polysaccharide degraders in freshwater, although our coding densities for this phylum are higher than others reported (Martinez-Garcia et al., 2012a). This may be due to differences in trophic status between our lakes and those previously studied, or it may be that MAGs capture more pan-genomic content than isolate or single amplified genomes.” </w:t>
@@ -1710,7 +2601,13 @@
         <w:contextualSpacing w:val="0"/>
       </w:pPr>
       <w:r>
-        <w:t>This is correct. These samples were done in an earlier batch to make sure that the sequencing protocol worked.</w:t>
+        <w:t>This is correct. These samples were done in an earlier batch</w:t>
+      </w:r>
+      <w:r>
+        <w:t xml:space="preserve"> as “practice samples”</w:t>
+      </w:r>
+      <w:r>
+        <w:t xml:space="preserve"> to make sure that the sequencing protocol worked.</w:t>
       </w:r>
     </w:p>
     <w:p>
@@ -1745,7 +2642,20 @@
         <w:contextualSpacing w:val="0"/>
       </w:pPr>
       <w:r>
-        <w:t>We split each panel of Figure S2 into two supplemental figures. Each now has its own legend with more information about how the data was generated and presented.</w:t>
+        <w:lastRenderedPageBreak/>
+        <w:t>We split each panel of Figure S2 into two supplemental figures</w:t>
+      </w:r>
+      <w:r>
+        <w:t>, Figures S2 and S3</w:t>
+      </w:r>
+      <w:r>
+        <w:t>. Each now has its own legend with more information about how the data w</w:t>
+      </w:r>
+      <w:r>
+        <w:t>ere</w:t>
+      </w:r>
+      <w:r>
+        <w:t xml:space="preserve"> generated and presented.</w:t>
       </w:r>
     </w:p>
     <w:p>
@@ -1870,7 +2780,13 @@
         <w:contextualSpacing w:val="0"/>
       </w:pPr>
       <w:r>
-        <w:t>We have worked to reduce redundancy both in the sections called to attention here and throughout the text, as well as removing reporting of results that are less central to our main message to make more room for discussion, as this reviewer suggests below.</w:t>
+        <w:t xml:space="preserve">We have worked to reduce redundancy both in the sections called to attention here and throughout the text, as well as removing reporting of results that are less central to our main message to make more room for discussion, as </w:t>
+      </w:r>
+      <w:r>
+        <w:t>Reviewer 2</w:t>
+      </w:r>
+      <w:r>
+        <w:t xml:space="preserve"> suggests below.</w:t>
       </w:r>
     </w:p>
     <w:p>
@@ -1901,6 +2817,9 @@
       <w:r>
         <w:t>L247-258: paragraph on denitrification and urea removed</w:t>
       </w:r>
+      <w:r>
+        <w:t>, one sentence moved to previous paragraph</w:t>
+      </w:r>
     </w:p>
     <w:p>
       <w:pPr>
@@ -1979,24 +2898,33 @@
         <w:rPr>
           <w:color w:val="484848"/>
         </w:rPr>
-        <w:t>The introduction is rather short. It should be extended to include hypotheses about the data and to expand on the motivation of the present study. For example, the manuscript could be set up as a study of methodology (how does marker gene analysis perform compared to MAGs) or of comparing lakes with different environmental conditions (Mendota vs. Trout Bog) or in terms of the time series. I found that many of the results presented were not clearly connected to the introduction, making it difficult for me to evaluate their importance.</w:t>
-      </w:r>
-    </w:p>
-    <w:p>
-      <w:pPr>
-        <w:contextualSpacing w:val="0"/>
-      </w:pPr>
-    </w:p>
-    <w:p>
-      <w:pPr>
-        <w:contextualSpacing w:val="0"/>
-      </w:pPr>
-      <w:r>
-        <w:t xml:space="preserve">Given this feedback, we rewrote our introduction to better set up our results. We intended this study to add to our knowledge of freshwater microbes and their </w:t>
-      </w:r>
-      <w:r>
+        <w:t xml:space="preserve">The introduction is rather short. It should be extended to include hypotheses about the data and to expand on the motivation of the present study. For example, the manuscript </w:t>
+      </w:r>
+      <w:r>
+        <w:rPr>
+          <w:color w:val="484848"/>
+        </w:rPr>
         <w:lastRenderedPageBreak/>
-        <w:t>biogeochemical transformations, which would be of benefit to ecosystem-level models. We also worked to introduce more of our results in the introduction.</w:t>
+        <w:t>could be set up as a study of methodology (how does marker gene analysis perform compared to MAGs) or of comparing lakes with different environmental conditions (Mendota vs. Trout Bog) or in terms of the time series. I found that many of the results presented were not clearly connected to the introduction, making it difficult for me to evaluate their importance.</w:t>
+      </w:r>
+    </w:p>
+    <w:p>
+      <w:pPr>
+        <w:contextualSpacing w:val="0"/>
+      </w:pPr>
+    </w:p>
+    <w:p>
+      <w:pPr>
+        <w:contextualSpacing w:val="0"/>
+      </w:pPr>
+      <w:r>
+        <w:t>Given this feedback</w:t>
+      </w:r>
+      <w:r>
+        <w:t xml:space="preserve"> and suggestions from Reviewer 1</w:t>
+      </w:r>
+      <w:r>
+        <w:t>, we rewrote our introduction to better set up our results. We intended this study to add to our knowledge of freshwater microbes and their biogeochemical transformations, which would be of benefit to ecosystem-level models. We also worked to introduce more of our results in the introduction.</w:t>
       </w:r>
     </w:p>
     <w:p>
@@ -2077,7 +3005,7 @@
         </w:numPr>
       </w:pPr>
       <w:r>
-        <w:t>Importance of lakes for global biogeochemical  cycling</w:t>
+        <w:t>Importance of lakes for global biogeochemical cycling</w:t>
       </w:r>
     </w:p>
     <w:p>
@@ -2126,52 +3054,64 @@
     </w:p>
     <w:p>
       <w:pPr>
-        <w:numPr>
-          <w:ilvl w:val="0"/>
-          <w:numId w:val="2"/>
-        </w:numPr>
-      </w:pPr>
-      <w:r>
-        <w:t>This dataset as a public resource</w:t>
-      </w:r>
-    </w:p>
-    <w:p>
-      <w:pPr>
-        <w:contextualSpacing w:val="0"/>
-        <w:rPr>
-          <w:color w:val="484848"/>
-        </w:rPr>
-      </w:pPr>
-    </w:p>
-    <w:p>
-      <w:pPr>
-        <w:contextualSpacing w:val="0"/>
-        <w:rPr>
-          <w:color w:val="484848"/>
-        </w:rPr>
-      </w:pPr>
-      <w:r>
-        <w:rPr>
-          <w:color w:val="484848"/>
-        </w:rPr>
-        <w:t>Results and Discussion are merged into one section, which does, as far as I know, not conform to PeerJ structural standards. I think it would help the manuscript if results and discussion would be teased apart because it would allow the authors to highlight main results and discuss their relevance in detail more.</w:t>
-      </w:r>
-    </w:p>
-    <w:p>
-      <w:pPr>
-        <w:contextualSpacing w:val="0"/>
-        <w:rPr>
-          <w:color w:val="484848"/>
-        </w:rPr>
-      </w:pPr>
-    </w:p>
-    <w:p>
-      <w:pPr>
-        <w:contextualSpacing w:val="0"/>
-      </w:pPr>
-      <w:r>
-        <w:t>Specifically, the PeerJ author guidelines state: “</w:t>
-      </w:r>
+        <w:contextualSpacing w:val="0"/>
+        <w:rPr>
+          <w:color w:val="484848"/>
+        </w:rPr>
+      </w:pPr>
+    </w:p>
+    <w:p>
+      <w:pPr>
+        <w:contextualSpacing w:val="0"/>
+        <w:rPr>
+          <w:color w:val="484848"/>
+        </w:rPr>
+      </w:pPr>
+      <w:r>
+        <w:rPr>
+          <w:color w:val="484848"/>
+        </w:rPr>
+        <w:t xml:space="preserve">Results and Discussion are merged into one section, which does, as far as I know, not conform to </w:t>
+      </w:r>
+      <w:proofErr w:type="spellStart"/>
+      <w:r>
+        <w:rPr>
+          <w:color w:val="484848"/>
+        </w:rPr>
+        <w:t>PeerJ</w:t>
+      </w:r>
+      <w:proofErr w:type="spellEnd"/>
+      <w:r>
+        <w:rPr>
+          <w:color w:val="484848"/>
+        </w:rPr>
+        <w:t xml:space="preserve"> structural standards. I think it would help the manuscript if results and discussion would be teased apart because it would allow the authors to highlight main results and discuss their relevance in detail more.</w:t>
+      </w:r>
+    </w:p>
+    <w:p>
+      <w:pPr>
+        <w:contextualSpacing w:val="0"/>
+        <w:rPr>
+          <w:color w:val="484848"/>
+        </w:rPr>
+      </w:pPr>
+    </w:p>
+    <w:p>
+      <w:pPr>
+        <w:contextualSpacing w:val="0"/>
+      </w:pPr>
+      <w:r>
+        <w:t xml:space="preserve">Specifically, the </w:t>
+      </w:r>
+      <w:proofErr w:type="spellStart"/>
+      <w:r>
+        <w:t>PeerJ</w:t>
+      </w:r>
+      <w:proofErr w:type="spellEnd"/>
+      <w:r>
+        <w:t xml:space="preserve"> author guidelines state: “</w:t>
+      </w:r>
+      <w:proofErr w:type="spellStart"/>
       <w:r>
         <w:rPr>
           <w:i/>
@@ -2179,6 +3119,7 @@
         </w:rPr>
         <w:t>PeerJ</w:t>
       </w:r>
+      <w:proofErr w:type="spellEnd"/>
       <w:r>
         <w:rPr>
           <w:shd w:val="clear" w:color="auto" w:fill="F5F5F5"/>
@@ -2193,20 +3134,41 @@
         <w:t xml:space="preserve"> </w:t>
       </w:r>
       <w:r>
-        <w:t>We feel that combining our Results and Discussion sections reduces redundancy, which this reviewer also points out as a concern with this manuscript, and improves reader comprehension as we can discuss the importance of a result as soon as we report it. We have endeavored to better highlight our main results in the Introduction and Results/Discussion as the reviewer suggests.</w:t>
-      </w:r>
-    </w:p>
-    <w:p>
-      <w:pPr>
-        <w:contextualSpacing w:val="0"/>
-      </w:pPr>
-    </w:p>
-    <w:p>
-      <w:pPr>
-        <w:contextualSpacing w:val="0"/>
-      </w:pPr>
-      <w:r>
-        <w:t>We have also identified several other PeerJ papers that use a combined Results/Discussion section:</w:t>
+        <w:t xml:space="preserve">We feel that combining our Results and Discussion sections reduces redundancy, which </w:t>
+      </w:r>
+      <w:r>
+        <w:t>Reviewer 2</w:t>
+      </w:r>
+      <w:r>
+        <w:t xml:space="preserve"> also points out as a concern with this manuscript, and improves reader comprehension as we can discuss the importance of a result as soon as we report it. We have endeavored to better highlight our main results in the Introduction and Results/Discussion as </w:t>
+      </w:r>
+      <w:r>
+        <w:t>Reviewer 2</w:t>
+      </w:r>
+      <w:r>
+        <w:t xml:space="preserve"> suggests.</w:t>
+      </w:r>
+    </w:p>
+    <w:p>
+      <w:pPr>
+        <w:contextualSpacing w:val="0"/>
+      </w:pPr>
+    </w:p>
+    <w:p>
+      <w:pPr>
+        <w:contextualSpacing w:val="0"/>
+      </w:pPr>
+      <w:r>
+        <w:lastRenderedPageBreak/>
+        <w:t xml:space="preserve">We have also identified several other </w:t>
+      </w:r>
+      <w:proofErr w:type="spellStart"/>
+      <w:r>
+        <w:t>PeerJ</w:t>
+      </w:r>
+      <w:proofErr w:type="spellEnd"/>
+      <w:r>
+        <w:t xml:space="preserve"> papers that use a combined Results/Discussion section:</w:t>
       </w:r>
     </w:p>
     <w:p>
@@ -2450,7 +3412,14 @@
         <w:rPr>
           <w:color w:val="484848"/>
         </w:rPr>
-        <w:t>The authors investigate 141 metagenomics datasets sampled as a time series from two lakes utilizing both functional marker gene and metagenomic binning approaches. As expected, the results obtained from this impressive dataset are complex and not easily summarized. However, I do feel that the presented manuscript fell a bit short in aiding the reader to understand these complexities and evaluate their importance in light of the existing literature. Specifically, I found that the manuscript in its present form lacked hypotheses about the work presented. As a consequence, the presented results come across a bit like a long list of findings, but their relevance is hard to gage.</w:t>
+        <w:t xml:space="preserve">The authors investigate 141 metagenomics datasets sampled as a time series from two lakes utilizing both functional marker gene and metagenomic binning approaches. As expected, the results obtained from this impressive dataset are complex and not easily summarized. However, I do feel that the presented manuscript fell a bit short in aiding the reader to understand these complexities and evaluate their importance in light of the existing literature. Specifically, I found that the manuscript in its present form lacked </w:t>
+      </w:r>
+      <w:r>
+        <w:rPr>
+          <w:color w:val="484848"/>
+        </w:rPr>
+        <w:lastRenderedPageBreak/>
+        <w:t>hypotheses about the work presented. As a consequence, the presented results come across a bit like a long list of findings, but their relevance is hard to gage.</w:t>
       </w:r>
     </w:p>
     <w:p>
@@ -2468,159 +3437,200 @@
       <w:r>
         <w:t>We have rewritten the introduction to highlight the knowledge gap in linking microbial taxa to biogeochemical transformations, and stated how this knowledge would improve the predictive power of biogeochemical models at the ecosystem level. We also added a paragraph to the introduction explaining how the results we chose to present from this large dataset contribute to closing this knowledge gap.</w:t>
       </w:r>
-    </w:p>
-    <w:p>
-      <w:pPr>
-        <w:contextualSpacing w:val="0"/>
-        <w:rPr>
-          <w:color w:val="484848"/>
-        </w:rPr>
-      </w:pPr>
-    </w:p>
-    <w:p>
-      <w:pPr>
-        <w:contextualSpacing w:val="0"/>
-        <w:rPr>
-          <w:color w:val="484848"/>
-        </w:rPr>
-      </w:pPr>
-      <w:r>
-        <w:rPr>
-          <w:color w:val="484848"/>
-        </w:rPr>
+      <w:r>
+        <w:t xml:space="preserve"> Many of the revisions made to address comments from Reviewer 1 also address Reviewer 2’s concerns.</w:t>
+      </w:r>
+    </w:p>
+    <w:p>
+      <w:pPr>
+        <w:contextualSpacing w:val="0"/>
+        <w:rPr>
+          <w:color w:val="484848"/>
+        </w:rPr>
+      </w:pPr>
+    </w:p>
+    <w:p>
+      <w:pPr>
+        <w:contextualSpacing w:val="0"/>
+        <w:rPr>
+          <w:color w:val="484848"/>
+        </w:rPr>
+      </w:pPr>
+      <w:r>
+        <w:rPr>
+          <w:color w:val="484848"/>
+        </w:rPr>
+        <w:t>- Title: The title is a bit vague. What is connected exactly and what is the nature of these connections.</w:t>
+      </w:r>
+    </w:p>
+    <w:p>
+      <w:pPr>
+        <w:contextualSpacing w:val="0"/>
+      </w:pPr>
+    </w:p>
+    <w:p>
+      <w:pPr>
+        <w:contextualSpacing w:val="0"/>
+      </w:pPr>
+      <w:r>
+        <w:t>We understand the reviewer’s comment that the use of the term “connections” in the title is not well explained. We have removed the first two words of the title to address this and to improve conciseness: it now reads “Freshwater carbon and nutrient cycles revealed through reconstructed population genomes.”</w:t>
+      </w:r>
+    </w:p>
+    <w:p>
+      <w:pPr>
+        <w:contextualSpacing w:val="0"/>
+      </w:pPr>
+    </w:p>
+    <w:p>
+      <w:pPr>
+        <w:contextualSpacing w:val="0"/>
+        <w:rPr>
+          <w:color w:val="484848"/>
+        </w:rPr>
+      </w:pPr>
+      <w:r>
+        <w:rPr>
+          <w:color w:val="484848"/>
+        </w:rPr>
+        <w:t>- L. 44-50: The flow of this paragraph is a bit strange.</w:t>
+      </w:r>
+    </w:p>
+    <w:p>
+      <w:pPr>
+        <w:contextualSpacing w:val="0"/>
+        <w:rPr>
+          <w:color w:val="484848"/>
+        </w:rPr>
+      </w:pPr>
+    </w:p>
+    <w:p>
+      <w:pPr>
+        <w:contextualSpacing w:val="0"/>
+      </w:pPr>
+      <w:r>
+        <w:t>This paragraph was removed while rewriting our introduction.</w:t>
+      </w:r>
+    </w:p>
+    <w:p>
+      <w:pPr>
+        <w:contextualSpacing w:val="0"/>
+      </w:pPr>
+    </w:p>
+    <w:p>
+      <w:pPr>
+        <w:contextualSpacing w:val="0"/>
+        <w:rPr>
+          <w:color w:val="484848"/>
+        </w:rPr>
+      </w:pPr>
+      <w:r>
+        <w:rPr>
+          <w:color w:val="484848"/>
+        </w:rPr>
+        <w:t>- L. 115: Do primers for the different V regions have comparative biases? Otherwise, it might be questionable to compare 16S taxonomies between lakes.</w:t>
+      </w:r>
+    </w:p>
+    <w:p>
+      <w:pPr>
+        <w:contextualSpacing w:val="0"/>
+        <w:rPr>
+          <w:color w:val="484848"/>
+        </w:rPr>
+      </w:pPr>
+    </w:p>
+    <w:p>
+      <w:pPr>
+        <w:contextualSpacing w:val="0"/>
+      </w:pPr>
+      <w:r>
+        <w:t xml:space="preserve">The two different primer sets do likely have </w:t>
+      </w:r>
+      <w:r>
+        <w:t>differing</w:t>
+      </w:r>
+      <w:r>
+        <w:t xml:space="preserve"> biases. Because of this comment and Reviewer 1’s comments on the 16S rRNA gene amplicon analysis, we have removed much of our comparison and discussion of this data and report it only to provide context and to link our dataset to previous 16S rRNA gene amplicon sequencing studies of freshwater.</w:t>
+      </w:r>
+    </w:p>
+    <w:p>
+      <w:pPr>
+        <w:contextualSpacing w:val="0"/>
+      </w:pPr>
+    </w:p>
+    <w:p>
+      <w:pPr>
+        <w:contextualSpacing w:val="0"/>
+        <w:rPr>
+          <w:color w:val="484848"/>
+        </w:rPr>
+      </w:pPr>
+      <w:r>
+        <w:rPr>
+          <w:color w:val="484848"/>
+        </w:rPr>
+        <w:t>- L. 121-124: I don’t understand the sentence. Please clarify.</w:t>
+      </w:r>
+    </w:p>
+    <w:p>
+      <w:pPr>
+        <w:contextualSpacing w:val="0"/>
+        <w:rPr>
+          <w:color w:val="484848"/>
+        </w:rPr>
+      </w:pPr>
+    </w:p>
+    <w:p>
+      <w:pPr>
+        <w:contextualSpacing w:val="0"/>
+      </w:pPr>
+      <w:r>
+        <w:t>This sentence describes a new method for classifying 16S amplicons using a custom, small database in combination with a larger, more general database. As this method has been published since the time of submission, we have reduced this sentence and instead cite the reference for this method.</w:t>
+      </w:r>
+    </w:p>
+    <w:p>
+      <w:pPr>
+        <w:contextualSpacing w:val="0"/>
+      </w:pPr>
+    </w:p>
+    <w:p>
+      <w:pPr>
+        <w:contextualSpacing w:val="0"/>
+      </w:pPr>
+      <w:r>
+        <w:t>L121-124: now reads “</w:t>
+      </w:r>
+      <w:proofErr w:type="spellStart"/>
+      <w:r>
+        <w:t>Unclustered</w:t>
+      </w:r>
+      <w:proofErr w:type="spellEnd"/>
+      <w:r>
+        <w:t xml:space="preserve">, unique sequences were classified using a custom database of freshwater 16S rRNA gene sequences (Newton et al., 2011) and the </w:t>
+      </w:r>
+      <w:proofErr w:type="spellStart"/>
+      <w:r>
         <w:lastRenderedPageBreak/>
-        <w:t>- Title: The title is a bit vague. What is connected exactly and what is the nature of these connections.</w:t>
-      </w:r>
-    </w:p>
-    <w:p>
-      <w:pPr>
-        <w:contextualSpacing w:val="0"/>
-      </w:pPr>
-    </w:p>
-    <w:p>
-      <w:pPr>
-        <w:contextualSpacing w:val="0"/>
-      </w:pPr>
-      <w:r>
-        <w:t>We understand the reviewer’s comment that the use of the term “connections” in the title is not well explained. We have removed the first two words of the title to address this and to improve conciseness: it now reads “Freshwater carbon and nutrient cycles revealed through reconstructed population genomes.”</w:t>
-      </w:r>
-    </w:p>
-    <w:p>
-      <w:pPr>
-        <w:contextualSpacing w:val="0"/>
-      </w:pPr>
-    </w:p>
-    <w:p>
-      <w:pPr>
-        <w:contextualSpacing w:val="0"/>
-        <w:rPr>
-          <w:color w:val="484848"/>
-        </w:rPr>
-      </w:pPr>
-      <w:r>
-        <w:rPr>
-          <w:color w:val="484848"/>
-        </w:rPr>
-        <w:t>- L. 44-50: The flow of this paragraph is a bit strange.</w:t>
-      </w:r>
-    </w:p>
-    <w:p>
-      <w:pPr>
-        <w:contextualSpacing w:val="0"/>
-        <w:rPr>
-          <w:color w:val="484848"/>
-        </w:rPr>
-      </w:pPr>
-    </w:p>
-    <w:p>
-      <w:pPr>
-        <w:contextualSpacing w:val="0"/>
-      </w:pPr>
-      <w:r>
-        <w:t>This paragraph was removed while rewriting our introduction.</w:t>
-      </w:r>
-    </w:p>
-    <w:p>
-      <w:pPr>
-        <w:contextualSpacing w:val="0"/>
-      </w:pPr>
-    </w:p>
-    <w:p>
-      <w:pPr>
-        <w:contextualSpacing w:val="0"/>
-        <w:rPr>
-          <w:color w:val="484848"/>
-        </w:rPr>
-      </w:pPr>
-      <w:r>
-        <w:rPr>
-          <w:color w:val="484848"/>
-        </w:rPr>
-        <w:t>- L. 115: Do primers for the different V regions have comparative biases? Otherwise, it might be questionable to compare 16S taxonomies between lakes.</w:t>
-      </w:r>
-    </w:p>
-    <w:p>
-      <w:pPr>
-        <w:contextualSpacing w:val="0"/>
-        <w:rPr>
-          <w:color w:val="484848"/>
-        </w:rPr>
-      </w:pPr>
-    </w:p>
-    <w:p>
-      <w:pPr>
-        <w:contextualSpacing w:val="0"/>
-      </w:pPr>
-      <w:r>
-        <w:t>The two different primer sets do likely have comparative biases. Because of this comment and Reviewer 1’s comments on the 16S rRNA gene amplicon analysis, we have removed much of our comparison and discussion of this data and report it only to provide context and to link our dataset to previous 16S rRNA gene amplicon sequencing studies of freshwater.</w:t>
-      </w:r>
-    </w:p>
-    <w:p>
-      <w:pPr>
-        <w:contextualSpacing w:val="0"/>
-      </w:pPr>
-    </w:p>
-    <w:p>
-      <w:pPr>
-        <w:contextualSpacing w:val="0"/>
-        <w:rPr>
-          <w:color w:val="484848"/>
-        </w:rPr>
-      </w:pPr>
-      <w:r>
-        <w:rPr>
-          <w:color w:val="484848"/>
-        </w:rPr>
-        <w:t>- L. 121-124: I don’t understand the sentence. Please clarify.</w:t>
-      </w:r>
-    </w:p>
-    <w:p>
-      <w:pPr>
-        <w:contextualSpacing w:val="0"/>
-        <w:rPr>
-          <w:color w:val="484848"/>
-        </w:rPr>
-      </w:pPr>
-    </w:p>
-    <w:p>
-      <w:pPr>
-        <w:contextualSpacing w:val="0"/>
-      </w:pPr>
-      <w:r>
-        <w:t>This sentence describes a new method for classifying 16S amplicons using a custom, small database in combination with a larger, more general database. As this method has been published since the time of submission, we have reduced this sentence and instead cite the reference for this method.</w:t>
-      </w:r>
-    </w:p>
-    <w:p>
-      <w:pPr>
-        <w:contextualSpacing w:val="0"/>
-      </w:pPr>
-    </w:p>
-    <w:p>
-      <w:pPr>
-        <w:contextualSpacing w:val="0"/>
-      </w:pPr>
-      <w:r>
-        <w:t>L121-124: now reads “Unclustered, unique sequences were classified using a custom database of freshwater 16S rRNA gene sequences (Newton et al., 2011) and the Greengenes database (DeSantis et al., 2006) with the classification pipeline TaxAss (Rohwer et al., 2018).</w:t>
+        <w:t>Greengenes</w:t>
+      </w:r>
+      <w:proofErr w:type="spellEnd"/>
+      <w:r>
+        <w:t xml:space="preserve"> database (DeSantis et al., 2006) with the classification pipeline </w:t>
+      </w:r>
+      <w:proofErr w:type="spellStart"/>
+      <w:r>
+        <w:t>TaxAss</w:t>
+      </w:r>
+      <w:proofErr w:type="spellEnd"/>
+      <w:r>
+        <w:t xml:space="preserve"> (</w:t>
+      </w:r>
+      <w:proofErr w:type="spellStart"/>
+      <w:r>
+        <w:t>Rohwer</w:t>
+      </w:r>
+      <w:proofErr w:type="spellEnd"/>
+      <w:r>
+        <w:t xml:space="preserve"> et al., 2018).</w:t>
       </w:r>
     </w:p>
     <w:p>
@@ -2665,224 +3675,243 @@
         <w:contextualSpacing w:val="0"/>
       </w:pPr>
       <w:r>
-        <w:t xml:space="preserve">L126-127: now reads “To recover MAGs, metagenomic reads from the same sampling sites (Mendota’s epilimnion, Trout Bog’s epiliminion, and Trout Bog’s hypolimnion) were </w:t>
-      </w:r>
-      <w:r>
+        <w:t xml:space="preserve">L126-127: now reads “To recover MAGs, metagenomic reads from the same sampling sites (Mendota’s epilimnion, Trout Bog’s </w:t>
+      </w:r>
+      <w:proofErr w:type="spellStart"/>
+      <w:r>
+        <w:t>epiliminion</w:t>
+      </w:r>
+      <w:proofErr w:type="spellEnd"/>
+      <w:r>
+        <w:t>, and Trout Bog’s hypolimnion) were pooled (Table S2) and then assembled as previously described (Bendall et al., 2016; Roux et al., 2017).</w:t>
+      </w:r>
+    </w:p>
+    <w:p>
+      <w:pPr>
+        <w:contextualSpacing w:val="0"/>
+      </w:pPr>
+    </w:p>
+    <w:p>
+      <w:pPr>
+        <w:contextualSpacing w:val="0"/>
+        <w:rPr>
+          <w:color w:val="484848"/>
+        </w:rPr>
+      </w:pPr>
+      <w:r>
+        <w:rPr>
+          <w:color w:val="484848"/>
+        </w:rPr>
+        <w:t>- L. 155: The sentence is redundant with respect to the previous paragraphs.</w:t>
+      </w:r>
+    </w:p>
+    <w:p>
+      <w:pPr>
+        <w:contextualSpacing w:val="0"/>
+      </w:pPr>
+    </w:p>
+    <w:p>
+      <w:pPr>
+        <w:contextualSpacing w:val="0"/>
+      </w:pPr>
+      <w:r>
+        <w:t>L153-155: moved to previous section on Assembly and Binning.</w:t>
+      </w:r>
+    </w:p>
+    <w:p>
+      <w:pPr>
+        <w:contextualSpacing w:val="0"/>
+      </w:pPr>
+      <w:r>
+        <w:t>L155: removed</w:t>
+      </w:r>
+    </w:p>
+    <w:p>
+      <w:pPr>
+        <w:contextualSpacing w:val="0"/>
+        <w:rPr>
+          <w:color w:val="484848"/>
+        </w:rPr>
+      </w:pPr>
+    </w:p>
+    <w:p>
+      <w:pPr>
+        <w:contextualSpacing w:val="0"/>
+        <w:rPr>
+          <w:color w:val="484848"/>
+        </w:rPr>
+      </w:pPr>
+      <w:r>
+        <w:rPr>
+          <w:color w:val="484848"/>
+        </w:rPr>
+        <w:t>- L. 180-194: This paragraph should be significantly shortened or incorporated into the methods section.</w:t>
+      </w:r>
+    </w:p>
+    <w:p>
+      <w:pPr>
+        <w:contextualSpacing w:val="0"/>
+        <w:rPr>
+          <w:color w:val="484848"/>
+        </w:rPr>
+      </w:pPr>
+    </w:p>
+    <w:p>
+      <w:pPr>
+        <w:contextualSpacing w:val="0"/>
+        <w:rPr>
+          <w:color w:val="484848"/>
+        </w:rPr>
+      </w:pPr>
+      <w:r>
+        <w:t>L183-191 in this paragraph were moved to the Methods section on the functional marker gene analysis.</w:t>
+      </w:r>
+    </w:p>
+    <w:p>
+      <w:pPr>
+        <w:contextualSpacing w:val="0"/>
+        <w:rPr>
+          <w:color w:val="484848"/>
+        </w:rPr>
+      </w:pPr>
+    </w:p>
+    <w:p>
+      <w:pPr>
+        <w:contextualSpacing w:val="0"/>
+        <w:rPr>
+          <w:color w:val="484848"/>
+        </w:rPr>
+      </w:pPr>
+      <w:r>
+        <w:rPr>
+          <w:color w:val="484848"/>
+        </w:rPr>
+        <w:t>- L. 208ff.: This part should likely be moved to the methods section.</w:t>
+      </w:r>
+    </w:p>
+    <w:p>
+      <w:pPr>
+        <w:contextualSpacing w:val="0"/>
+        <w:rPr>
+          <w:color w:val="484848"/>
+        </w:rPr>
+      </w:pPr>
+    </w:p>
+    <w:p>
+      <w:pPr>
+        <w:contextualSpacing w:val="0"/>
+      </w:pPr>
+      <w:r>
+        <w:t>We have moved most of this paragraph to the Methods section on Assembly and Binning.</w:t>
+      </w:r>
+    </w:p>
+    <w:p>
+      <w:pPr>
+        <w:contextualSpacing w:val="0"/>
+        <w:rPr>
+          <w:color w:val="484848"/>
+        </w:rPr>
+      </w:pPr>
+    </w:p>
+    <w:p>
+      <w:pPr>
+        <w:contextualSpacing w:val="0"/>
+        <w:rPr>
+          <w:color w:val="484848"/>
+        </w:rPr>
+      </w:pPr>
+      <w:r>
+        <w:rPr>
+          <w:color w:val="484848"/>
+        </w:rPr>
+        <w:t>- L. 226: Vague. What specific differences and why?</w:t>
+      </w:r>
+    </w:p>
+    <w:p>
+      <w:pPr>
+        <w:contextualSpacing w:val="0"/>
+        <w:rPr>
+          <w:color w:val="484848"/>
+        </w:rPr>
+      </w:pPr>
+    </w:p>
+    <w:p>
+      <w:pPr>
+        <w:contextualSpacing w:val="0"/>
+      </w:pPr>
+      <w:r>
+        <w:t>This sentence was removed per Reviewer 1’s comments on highlighting the relevance of each result. It has been replaced with a discussion on why nitrogen availability is important in freshwater.</w:t>
+      </w:r>
+    </w:p>
+    <w:p>
+      <w:pPr>
+        <w:contextualSpacing w:val="0"/>
+      </w:pPr>
+    </w:p>
+    <w:p>
+      <w:pPr>
+        <w:contextualSpacing w:val="0"/>
+        <w:rPr>
+          <w:color w:val="484848"/>
+        </w:rPr>
+      </w:pPr>
+      <w:r>
+        <w:rPr>
+          <w:color w:val="484848"/>
+        </w:rPr>
+        <w:t xml:space="preserve">- L. 233: I don’t think O2 is the explanation here, lots of organisms have the ability to fix N2 in the presence of oxygen, including </w:t>
+      </w:r>
+      <w:proofErr w:type="spellStart"/>
+      <w:r>
+        <w:rPr>
+          <w:color w:val="484848"/>
+        </w:rPr>
+        <w:t>cyanos</w:t>
+      </w:r>
+      <w:proofErr w:type="spellEnd"/>
+      <w:r>
+        <w:rPr>
+          <w:color w:val="484848"/>
+        </w:rPr>
+        <w:t>.</w:t>
+      </w:r>
+    </w:p>
+    <w:p>
+      <w:pPr>
+        <w:contextualSpacing w:val="0"/>
+        <w:rPr>
+          <w:color w:val="484848"/>
+        </w:rPr>
+      </w:pPr>
+    </w:p>
+    <w:p>
+      <w:pPr>
+        <w:contextualSpacing w:val="0"/>
+      </w:pPr>
+      <w:r>
+        <w:t>This is a fair point, and we have removed this sentence.</w:t>
+      </w:r>
+    </w:p>
+    <w:p>
+      <w:pPr>
+        <w:contextualSpacing w:val="0"/>
+        <w:rPr>
+          <w:color w:val="484848"/>
+        </w:rPr>
+      </w:pPr>
+    </w:p>
+    <w:p>
+      <w:pPr>
+        <w:contextualSpacing w:val="0"/>
+        <w:rPr>
+          <w:color w:val="484848"/>
+        </w:rPr>
+      </w:pPr>
+      <w:r>
+        <w:rPr>
+          <w:color w:val="484848"/>
+        </w:rPr>
         <w:lastRenderedPageBreak/>
-        <w:t>pooled (Table S2) and then assembled as previously described (Bendall et al., 2016; Roux et al., 2017).</w:t>
-      </w:r>
-    </w:p>
-    <w:p>
-      <w:pPr>
-        <w:contextualSpacing w:val="0"/>
-      </w:pPr>
-    </w:p>
-    <w:p>
-      <w:pPr>
-        <w:contextualSpacing w:val="0"/>
-        <w:rPr>
-          <w:color w:val="484848"/>
-        </w:rPr>
-      </w:pPr>
-      <w:r>
-        <w:rPr>
-          <w:color w:val="484848"/>
-        </w:rPr>
-        <w:t>- L. 155: The sentence is redundant with respect to the previous paragraphs.</w:t>
-      </w:r>
-    </w:p>
-    <w:p>
-      <w:pPr>
-        <w:contextualSpacing w:val="0"/>
-      </w:pPr>
-    </w:p>
-    <w:p>
-      <w:pPr>
-        <w:contextualSpacing w:val="0"/>
-      </w:pPr>
-      <w:r>
-        <w:t>L153-155: moved to previous section on Assembly and Binning.</w:t>
-      </w:r>
-    </w:p>
-    <w:p>
-      <w:pPr>
-        <w:contextualSpacing w:val="0"/>
-      </w:pPr>
-      <w:r>
-        <w:t>L155: removed</w:t>
-      </w:r>
-    </w:p>
-    <w:p>
-      <w:pPr>
-        <w:contextualSpacing w:val="0"/>
-        <w:rPr>
-          <w:color w:val="484848"/>
-        </w:rPr>
-      </w:pPr>
-    </w:p>
-    <w:p>
-      <w:pPr>
-        <w:contextualSpacing w:val="0"/>
-        <w:rPr>
-          <w:color w:val="484848"/>
-        </w:rPr>
-      </w:pPr>
-      <w:r>
-        <w:rPr>
-          <w:color w:val="484848"/>
-        </w:rPr>
-        <w:t>- L. 180-194: This paragraph should be significantly shortened or incorporated into the methods section.</w:t>
-      </w:r>
-    </w:p>
-    <w:p>
-      <w:pPr>
-        <w:contextualSpacing w:val="0"/>
-        <w:rPr>
-          <w:color w:val="484848"/>
-        </w:rPr>
-      </w:pPr>
-    </w:p>
-    <w:p>
-      <w:pPr>
-        <w:contextualSpacing w:val="0"/>
-        <w:rPr>
-          <w:color w:val="484848"/>
-        </w:rPr>
-      </w:pPr>
-      <w:r>
-        <w:t>L183-191 in this paragraph were moved to the Methods section on the functional marker gene analysis.</w:t>
-      </w:r>
-    </w:p>
-    <w:p>
-      <w:pPr>
-        <w:contextualSpacing w:val="0"/>
-        <w:rPr>
-          <w:color w:val="484848"/>
-        </w:rPr>
-      </w:pPr>
-    </w:p>
-    <w:p>
-      <w:pPr>
-        <w:contextualSpacing w:val="0"/>
-        <w:rPr>
-          <w:color w:val="484848"/>
-        </w:rPr>
-      </w:pPr>
-      <w:r>
-        <w:rPr>
-          <w:color w:val="484848"/>
-        </w:rPr>
-        <w:t>- L. 208ff.: This part should likely be moved to the methods section.</w:t>
-      </w:r>
-    </w:p>
-    <w:p>
-      <w:pPr>
-        <w:contextualSpacing w:val="0"/>
-        <w:rPr>
-          <w:color w:val="484848"/>
-        </w:rPr>
-      </w:pPr>
-    </w:p>
-    <w:p>
-      <w:pPr>
-        <w:contextualSpacing w:val="0"/>
-      </w:pPr>
-      <w:r>
-        <w:t>We have moved most of this paragraph to the Methods section on Assembly and Binning.</w:t>
-      </w:r>
-    </w:p>
-    <w:p>
-      <w:pPr>
-        <w:contextualSpacing w:val="0"/>
-        <w:rPr>
-          <w:color w:val="484848"/>
-        </w:rPr>
-      </w:pPr>
-    </w:p>
-    <w:p>
-      <w:pPr>
-        <w:contextualSpacing w:val="0"/>
-        <w:rPr>
-          <w:color w:val="484848"/>
-        </w:rPr>
-      </w:pPr>
-      <w:r>
-        <w:rPr>
-          <w:color w:val="484848"/>
-        </w:rPr>
-        <w:t>- L. 226: Vague. What specific differences and why?</w:t>
-      </w:r>
-    </w:p>
-    <w:p>
-      <w:pPr>
-        <w:contextualSpacing w:val="0"/>
-        <w:rPr>
-          <w:color w:val="484848"/>
-        </w:rPr>
-      </w:pPr>
-    </w:p>
-    <w:p>
-      <w:pPr>
-        <w:contextualSpacing w:val="0"/>
-      </w:pPr>
-      <w:r>
-        <w:t>This sentence was removed per Reviewer 1’s comments on highlighting the relevance of each result. It has been replaced with a discussion on why nitrogen availability is important in freshwater.</w:t>
-      </w:r>
-    </w:p>
-    <w:p>
-      <w:pPr>
-        <w:contextualSpacing w:val="0"/>
-      </w:pPr>
-    </w:p>
-    <w:p>
-      <w:pPr>
-        <w:contextualSpacing w:val="0"/>
-        <w:rPr>
-          <w:color w:val="484848"/>
-        </w:rPr>
-      </w:pPr>
-      <w:r>
-        <w:rPr>
-          <w:color w:val="484848"/>
-        </w:rPr>
-        <w:t>- L. 233: I don’t think O2 is the explanation here, lots of organisms have the ability to fix N2 in the presence of oxygen, including cyanos.</w:t>
-      </w:r>
-    </w:p>
-    <w:p>
-      <w:pPr>
-        <w:contextualSpacing w:val="0"/>
-        <w:rPr>
-          <w:color w:val="484848"/>
-        </w:rPr>
-      </w:pPr>
-    </w:p>
-    <w:p>
-      <w:pPr>
-        <w:contextualSpacing w:val="0"/>
-      </w:pPr>
-      <w:r>
-        <w:t>This is a fair point, and we have removed this sentence.</w:t>
-      </w:r>
-    </w:p>
-    <w:p>
-      <w:pPr>
-        <w:contextualSpacing w:val="0"/>
-        <w:rPr>
-          <w:color w:val="484848"/>
-        </w:rPr>
-      </w:pPr>
-    </w:p>
-    <w:p>
-      <w:pPr>
-        <w:contextualSpacing w:val="0"/>
-        <w:rPr>
-          <w:color w:val="484848"/>
-        </w:rPr>
-      </w:pPr>
-      <w:r>
-        <w:rPr>
-          <w:color w:val="484848"/>
-        </w:rPr>
         <w:t>- L. 246: Interesting. But could it not also have evolved independently? Is there support for HGT (e.g. nitrogen fixation genes are very conserved between different taxa).</w:t>
       </w:r>
     </w:p>
@@ -2953,7 +3982,21 @@
         <w:rPr>
           <w:color w:val="484848"/>
         </w:rPr>
-        <w:t>- In general in the results/Discussion sections: background and motivation to study a specific pathway is given after a result is introduced. Maybe expand on the background info in the introduction.</w:t>
+        <w:t xml:space="preserve">- In </w:t>
+      </w:r>
+      <w:proofErr w:type="gramStart"/>
+      <w:r>
+        <w:rPr>
+          <w:color w:val="484848"/>
+        </w:rPr>
+        <w:t>general</w:t>
+      </w:r>
+      <w:proofErr w:type="gramEnd"/>
+      <w:r>
+        <w:rPr>
+          <w:color w:val="484848"/>
+        </w:rPr>
+        <w:t xml:space="preserve"> in the results/Discussion sections: background and motivation to study a specific pathway is given after a result is introduced. Maybe expand on the background info in the introduction.</w:t>
       </w:r>
     </w:p>
     <w:p>
@@ -3038,29 +4081,53 @@
       <w:r>
         <w:t xml:space="preserve">This is the paragraph on the </w:t>
       </w:r>
+      <w:proofErr w:type="spellStart"/>
       <w:r>
         <w:rPr>
           <w:i/>
         </w:rPr>
-        <w:t xml:space="preserve">rbcL </w:t>
+        <w:t>rbcL</w:t>
+      </w:r>
+      <w:proofErr w:type="spellEnd"/>
+      <w:r>
+        <w:rPr>
+          <w:i/>
+        </w:rPr>
+        <w:t xml:space="preserve"> </w:t>
       </w:r>
       <w:r>
         <w:t xml:space="preserve">homolog in </w:t>
       </w:r>
+      <w:proofErr w:type="spellStart"/>
       <w:r>
         <w:rPr>
           <w:i/>
         </w:rPr>
-        <w:t xml:space="preserve">Chlorobiales </w:t>
+        <w:t>Chlorobiales</w:t>
+      </w:r>
+      <w:proofErr w:type="spellEnd"/>
+      <w:r>
+        <w:rPr>
+          <w:i/>
+        </w:rPr>
+        <w:t xml:space="preserve"> </w:t>
       </w:r>
       <w:r>
         <w:t xml:space="preserve">called to attention by Reviewer 1. Per Reviewer 1’s comments, we removed most of this paragraph and combined the remaining sentences into the previous paragraph. However, we do feel it is important to state clearly that we are not predicting the presence of the Calvin Cycle in </w:t>
       </w:r>
+      <w:proofErr w:type="spellStart"/>
       <w:r>
         <w:rPr>
           <w:i/>
         </w:rPr>
-        <w:t xml:space="preserve">Chlorobiales, </w:t>
+        <w:t>Chlorobiales</w:t>
+      </w:r>
+      <w:proofErr w:type="spellEnd"/>
+      <w:r>
+        <w:rPr>
+          <w:i/>
+        </w:rPr>
+        <w:t xml:space="preserve">, </w:t>
       </w:r>
       <w:r>
         <w:t>despite the presences of this homolog.</w:t>
@@ -3069,6 +4136,11 @@
     <w:p>
       <w:pPr>
         <w:contextualSpacing w:val="0"/>
+      </w:pPr>
+    </w:p>
+    <w:p>
+      <w:pPr>
+        <w:contextualSpacing w:val="0"/>
         <w:rPr>
           <w:color w:val="484848"/>
         </w:rPr>
@@ -3093,26 +4165,65 @@
         <w:contextualSpacing w:val="0"/>
       </w:pPr>
       <w:r>
-        <w:t>We are uncertain which results the reviewer is referencing. Presumably they are referring to something between L337-350, but there is no discussion of functional marker genes in this section.</w:t>
-      </w:r>
-    </w:p>
-    <w:p>
-      <w:pPr>
-        <w:contextualSpacing w:val="0"/>
-      </w:pPr>
-    </w:p>
-    <w:p>
-      <w:pPr>
-        <w:contextualSpacing w:val="0"/>
-        <w:rPr>
-          <w:color w:val="484848"/>
-        </w:rPr>
-      </w:pPr>
-      <w:r>
-        <w:rPr>
-          <w:color w:val="484848"/>
-        </w:rPr>
-        <w:t>- L. 351-361: This section is about glycoside hydrolases. So I’d remove the opening paragraph, as it’s not helpful. And change the title to reflect what this section is about.</w:t>
+        <w:t>Due to the large amount of data involved in this project, we feel that adding supplemental tables of these data with more information than the figures would be infeasible. We have instead added a new supplemental document, Dataset S6, which summarizes predicted pathways in MAGs individual instead of aggregated by phylum. The data for the functional marker gene analysis</w:t>
+      </w:r>
+      <w:r>
+        <w:t xml:space="preserve"> beyond what is already present in Dataset S4</w:t>
+      </w:r>
+      <w:r>
+        <w:t xml:space="preserve"> is a rather large matrix and is already available </w:t>
+      </w:r>
+      <w:r>
+        <w:t xml:space="preserve">in our GitHub repo at </w:t>
+      </w:r>
+      <w:hyperlink r:id="rId13" w:history="1">
+        <w:r>
+          <w:rPr>
+            <w:rStyle w:val="Hyperlink"/>
+          </w:rPr>
+          <w:t>https://github.com/McMahonLab/MAGstravaganza/blob/master/Data_files/Functional_marker_gene_analysis/marker_gene_table.txt</w:t>
+        </w:r>
+      </w:hyperlink>
+      <w:r>
+        <w:t>. In an effort to provide more of our data in an accessible format wherever possible, we have also included</w:t>
+      </w:r>
+      <w:bookmarkStart w:id="0" w:name="_GoBack"/>
+      <w:bookmarkEnd w:id="0"/>
+      <w:r>
+        <w:t xml:space="preserve"> the dbCAN2 output (summarized in Figure 3) as supplemental Dataset S7.</w:t>
+      </w:r>
+    </w:p>
+    <w:p>
+      <w:pPr>
+        <w:contextualSpacing w:val="0"/>
+      </w:pPr>
+    </w:p>
+    <w:p>
+      <w:pPr>
+        <w:contextualSpacing w:val="0"/>
+        <w:rPr>
+          <w:color w:val="484848"/>
+        </w:rPr>
+      </w:pPr>
+      <w:r>
+        <w:rPr>
+          <w:color w:val="484848"/>
+        </w:rPr>
+        <w:t xml:space="preserve">- L. 351-361: This section is about glycoside hydrolases. </w:t>
+      </w:r>
+      <w:proofErr w:type="gramStart"/>
+      <w:r>
+        <w:rPr>
+          <w:color w:val="484848"/>
+        </w:rPr>
+        <w:t>So</w:t>
+      </w:r>
+      <w:proofErr w:type="gramEnd"/>
+      <w:r>
+        <w:rPr>
+          <w:color w:val="484848"/>
+        </w:rPr>
+        <w:t xml:space="preserve"> I’d remove the opening paragraph, as it’s not helpful. And change the title to reflect what this section is about.</w:t>
       </w:r>
     </w:p>
     <w:p>
@@ -3174,7 +4285,7 @@
       </w:pPr>
     </w:p>
     <w:sectPr>
-      <w:headerReference w:type="default" r:id="rId13"/>
+      <w:headerReference w:type="default" r:id="rId14"/>
       <w:pgSz w:w="12240" w:h="15840"/>
       <w:pgMar w:top="1440" w:right="1440" w:bottom="1440" w:left="1440" w:header="0" w:footer="720" w:gutter="0"/>
       <w:pgNumType w:start="1"/>
@@ -4056,6 +5167,29 @@
       <w:szCs w:val="30"/>
     </w:rPr>
   </w:style>
+  <w:style w:type="character" w:styleId="Hyperlink">
+    <w:name w:val="Hyperlink"/>
+    <w:basedOn w:val="DefaultParagraphFont"/>
+    <w:uiPriority w:val="99"/>
+    <w:unhideWhenUsed/>
+    <w:rsid w:val="00716DBB"/>
+    <w:rPr>
+      <w:color w:val="0000FF" w:themeColor="hyperlink"/>
+      <w:u w:val="single"/>
+    </w:rPr>
+  </w:style>
+  <w:style w:type="character" w:styleId="UnresolvedMention">
+    <w:name w:val="Unresolved Mention"/>
+    <w:basedOn w:val="DefaultParagraphFont"/>
+    <w:uiPriority w:val="99"/>
+    <w:semiHidden/>
+    <w:unhideWhenUsed/>
+    <w:rsid w:val="00716DBB"/>
+    <w:rPr>
+      <w:color w:val="605E5C"/>
+      <w:shd w:val="clear" w:color="auto" w:fill="E1DFDD"/>
+    </w:rPr>
+  </w:style>
 </w:styles>
 </file>
 

</xml_diff>